<commit_message>
Added Charts to Sprint 3 report
</commit_message>
<xml_diff>
--- a/sprint 3 report.docx
+++ b/sprint 3 report.docx
@@ -2130,16 +2130,7 @@
           <w:sz w:val="22"/>
           <w:szCs w:val="22"/>
         </w:rPr>
-        <w:t>2</w:t>
-      </w:r>
-      <w:r>
-        <w:rPr>
-          <w:b/>
-          <w:i/>
-          <w:sz w:val="22"/>
-          <w:szCs w:val="22"/>
-        </w:rPr>
-        <w:t>.1.6 Story Points</w:t>
+        <w:t>2.1.6 Story Points</w:t>
       </w:r>
     </w:p>
     <w:p>
@@ -2264,25 +2255,7 @@
           <w:sz w:val="22"/>
           <w:szCs w:val="22"/>
         </w:rPr>
-        <w:t>2.</w:t>
-      </w:r>
-      <w:r>
-        <w:rPr>
-          <w:b/>
-          <w:i/>
-          <w:sz w:val="22"/>
-          <w:szCs w:val="22"/>
-        </w:rPr>
-        <w:t>2</w:t>
-      </w:r>
-      <w:r>
-        <w:rPr>
-          <w:b/>
-          <w:i/>
-          <w:sz w:val="22"/>
-          <w:szCs w:val="22"/>
-        </w:rPr>
-        <w:t xml:space="preserve"> Story Name &amp; Number</w:t>
+        <w:t>2.2 Story Name &amp; Number</w:t>
       </w:r>
     </w:p>
     <w:p>
@@ -2309,22 +2282,7 @@
           <w:szCs w:val="22"/>
         </w:rPr>
         <w:tab/>
-      </w:r>
-      <w:r>
-        <w:rPr>
-          <w:b/>
-          <w:sz w:val="22"/>
-          <w:szCs w:val="22"/>
-        </w:rPr>
-        <w:t>Add</w:t>
-      </w:r>
-      <w:r>
-        <w:rPr>
-          <w:b/>
-          <w:sz w:val="22"/>
-          <w:szCs w:val="22"/>
-        </w:rPr>
-        <w:t xml:space="preserve"> High Scores</w:t>
+        <w:t>Add High Scores</w:t>
       </w:r>
     </w:p>
     <w:p>
@@ -2342,25 +2300,7 @@
           <w:sz w:val="22"/>
           <w:szCs w:val="22"/>
         </w:rPr>
-        <w:t>2.</w:t>
-      </w:r>
-      <w:r>
-        <w:rPr>
-          <w:b/>
-          <w:i/>
-          <w:sz w:val="22"/>
-          <w:szCs w:val="22"/>
-        </w:rPr>
-        <w:t>2</w:t>
-      </w:r>
-      <w:r>
-        <w:rPr>
-          <w:b/>
-          <w:i/>
-          <w:sz w:val="22"/>
-          <w:szCs w:val="22"/>
-        </w:rPr>
-        <w:t>.1 Story Description:</w:t>
+        <w:t>2.2.1 Story Description:</w:t>
       </w:r>
     </w:p>
     <w:p>
@@ -2376,14 +2316,7 @@
           <w:sz w:val="22"/>
           <w:szCs w:val="22"/>
         </w:rPr>
-        <w:t xml:space="preserve">Create a way </w:t>
-      </w:r>
-      <w:r>
-        <w:rPr>
-          <w:sz w:val="22"/>
-          <w:szCs w:val="22"/>
-        </w:rPr>
-        <w:t>to evaluate a score received from a user and add it to a high score list if it qualifies to be in the top 10.</w:t>
+        <w:t>Create a way to evaluate a score received from a user and add it to a high score list if it qualifies to be in the top 10.</w:t>
       </w:r>
     </w:p>
     <w:p>
@@ -2401,25 +2334,7 @@
           <w:sz w:val="22"/>
           <w:szCs w:val="22"/>
         </w:rPr>
-        <w:t>2.</w:t>
-      </w:r>
-      <w:r>
-        <w:rPr>
-          <w:b/>
-          <w:i/>
-          <w:sz w:val="22"/>
-          <w:szCs w:val="22"/>
-        </w:rPr>
-        <w:t>2</w:t>
-      </w:r>
-      <w:r>
-        <w:rPr>
-          <w:b/>
-          <w:i/>
-          <w:sz w:val="22"/>
-          <w:szCs w:val="22"/>
-        </w:rPr>
-        <w:t xml:space="preserve">.2 Story Acceptance Criterion </w:t>
+        <w:t xml:space="preserve">2.2.2 Story Acceptance Criterion </w:t>
       </w:r>
     </w:p>
     <w:p>
@@ -2455,25 +2370,7 @@
           <w:sz w:val="22"/>
           <w:szCs w:val="22"/>
         </w:rPr>
-        <w:t>2.</w:t>
-      </w:r>
-      <w:r>
-        <w:rPr>
-          <w:b/>
-          <w:i/>
-          <w:sz w:val="22"/>
-          <w:szCs w:val="22"/>
-        </w:rPr>
-        <w:t>2</w:t>
-      </w:r>
-      <w:r>
-        <w:rPr>
-          <w:b/>
-          <w:i/>
-          <w:sz w:val="22"/>
-          <w:szCs w:val="22"/>
-        </w:rPr>
-        <w:t>.3 Story Dependencies</w:t>
+        <w:t>2.2.3 Story Dependencies</w:t>
       </w:r>
     </w:p>
     <w:p>
@@ -2489,14 +2386,7 @@
           <w:sz w:val="22"/>
           <w:szCs w:val="22"/>
         </w:rPr>
-        <w:t xml:space="preserve">This story is dependent on the “Basic Database Construction” story from sprint one, and </w:t>
-      </w:r>
-      <w:r>
-        <w:rPr>
-          <w:sz w:val="22"/>
-          <w:szCs w:val="22"/>
-        </w:rPr>
-        <w:t>on the “Store High Scores” story.</w:t>
+        <w:t>This story is dependent on the “Basic Database Construction” story from sprint one, and on the “Store High Scores” story.</w:t>
       </w:r>
     </w:p>
     <w:p>
@@ -2516,25 +2406,7 @@
           <w:sz w:val="22"/>
           <w:szCs w:val="22"/>
         </w:rPr>
-        <w:t>2.</w:t>
-      </w:r>
-      <w:r>
-        <w:rPr>
-          <w:b/>
-          <w:i/>
-          <w:sz w:val="22"/>
-          <w:szCs w:val="22"/>
-        </w:rPr>
-        <w:t>2</w:t>
-      </w:r>
-      <w:r>
-        <w:rPr>
-          <w:b/>
-          <w:i/>
-          <w:sz w:val="22"/>
-          <w:szCs w:val="22"/>
-        </w:rPr>
-        <w:t>.4 Story Challenges</w:t>
+        <w:t>2.2.4 Story Challenges</w:t>
       </w:r>
     </w:p>
     <w:p>
@@ -2571,25 +2443,7 @@
           <w:sz w:val="22"/>
           <w:szCs w:val="22"/>
         </w:rPr>
-        <w:t>2.</w:t>
-      </w:r>
-      <w:r>
-        <w:rPr>
-          <w:b/>
-          <w:i/>
-          <w:sz w:val="22"/>
-          <w:szCs w:val="22"/>
-        </w:rPr>
-        <w:t>2</w:t>
-      </w:r>
-      <w:r>
-        <w:rPr>
-          <w:b/>
-          <w:i/>
-          <w:sz w:val="22"/>
-          <w:szCs w:val="22"/>
-        </w:rPr>
-        <w:t>.5 Story Assigned to</w:t>
+        <w:t>2.2.5 Story Assigned to</w:t>
       </w:r>
     </w:p>
     <w:p>
@@ -2674,25 +2528,7 @@
           <w:sz w:val="22"/>
           <w:szCs w:val="22"/>
         </w:rPr>
-        <w:t>2.</w:t>
-      </w:r>
-      <w:r>
-        <w:rPr>
-          <w:b/>
-          <w:i/>
-          <w:sz w:val="22"/>
-          <w:szCs w:val="22"/>
-        </w:rPr>
-        <w:t>2</w:t>
-      </w:r>
-      <w:r>
-        <w:rPr>
-          <w:b/>
-          <w:i/>
-          <w:sz w:val="22"/>
-          <w:szCs w:val="22"/>
-        </w:rPr>
-        <w:t>.6 Story Points</w:t>
+        <w:t>2.2.6 Story Points</w:t>
       </w:r>
     </w:p>
     <w:p>
@@ -2743,25 +2579,7 @@
           <w:sz w:val="22"/>
           <w:szCs w:val="22"/>
         </w:rPr>
-        <w:t>2.</w:t>
-      </w:r>
-      <w:r>
-        <w:rPr>
-          <w:b/>
-          <w:i/>
-          <w:sz w:val="22"/>
-          <w:szCs w:val="22"/>
-        </w:rPr>
-        <w:t>2</w:t>
-      </w:r>
-      <w:r>
-        <w:rPr>
-          <w:b/>
-          <w:i/>
-          <w:sz w:val="22"/>
-          <w:szCs w:val="22"/>
-        </w:rPr>
-        <w:t>.7 Status: Completed or not</w:t>
+        <w:t>2.2.7 Status: Completed or not</w:t>
       </w:r>
     </w:p>
     <w:p>
@@ -2842,25 +2660,7 @@
           <w:sz w:val="22"/>
           <w:szCs w:val="22"/>
         </w:rPr>
-        <w:t>2.</w:t>
-      </w:r>
-      <w:r>
-        <w:rPr>
-          <w:b/>
-          <w:i/>
-          <w:sz w:val="22"/>
-          <w:szCs w:val="22"/>
-        </w:rPr>
-        <w:t>3</w:t>
-      </w:r>
-      <w:r>
-        <w:rPr>
-          <w:b/>
-          <w:i/>
-          <w:sz w:val="22"/>
-          <w:szCs w:val="22"/>
-        </w:rPr>
-        <w:t xml:space="preserve"> Story Name &amp; Number</w:t>
+        <w:t>2.3 Story Name &amp; Number</w:t>
       </w:r>
     </w:p>
     <w:p>
@@ -2887,13 +2687,6 @@
           <w:szCs w:val="22"/>
         </w:rPr>
         <w:tab/>
-      </w:r>
-      <w:r>
-        <w:rPr>
-          <w:b/>
-          <w:sz w:val="22"/>
-          <w:szCs w:val="22"/>
-        </w:rPr>
         <w:t>Upload Picture</w:t>
       </w:r>
     </w:p>
@@ -2912,25 +2705,7 @@
           <w:sz w:val="22"/>
           <w:szCs w:val="22"/>
         </w:rPr>
-        <w:t>2.</w:t>
-      </w:r>
-      <w:r>
-        <w:rPr>
-          <w:b/>
-          <w:i/>
-          <w:sz w:val="22"/>
-          <w:szCs w:val="22"/>
-        </w:rPr>
-        <w:t>3</w:t>
-      </w:r>
-      <w:r>
-        <w:rPr>
-          <w:b/>
-          <w:i/>
-          <w:sz w:val="22"/>
-          <w:szCs w:val="22"/>
-        </w:rPr>
-        <w:t>.1 Story Description:</w:t>
+        <w:t>2.3.1 Story Description:</w:t>
       </w:r>
     </w:p>
     <w:p>
@@ -2962,14 +2737,7 @@
           <w:sz w:val="22"/>
           <w:szCs w:val="22"/>
         </w:rPr>
-        <w:t xml:space="preserve">Create a way for a </w:t>
-      </w:r>
-      <w:r>
-        <w:rPr>
-          <w:sz w:val="22"/>
-          <w:szCs w:val="22"/>
-        </w:rPr>
-        <w:t>user to upload a picture and have it stored on the server.</w:t>
+        <w:t>Create a way for a user to upload a picture and have it stored on the server.</w:t>
       </w:r>
     </w:p>
     <w:p>
@@ -2987,25 +2755,7 @@
           <w:sz w:val="22"/>
           <w:szCs w:val="22"/>
         </w:rPr>
-        <w:t>2</w:t>
-      </w:r>
-      <w:r>
-        <w:rPr>
-          <w:b/>
-          <w:i/>
-          <w:sz w:val="22"/>
-          <w:szCs w:val="22"/>
-        </w:rPr>
-        <w:t>.3</w:t>
-      </w:r>
-      <w:r>
-        <w:rPr>
-          <w:b/>
-          <w:i/>
-          <w:sz w:val="22"/>
-          <w:szCs w:val="22"/>
-        </w:rPr>
-        <w:t xml:space="preserve">.2 Story Acceptance Criterion </w:t>
+        <w:t xml:space="preserve">2.3.2 Story Acceptance Criterion </w:t>
       </w:r>
     </w:p>
     <w:p>
@@ -3041,25 +2791,7 @@
           <w:sz w:val="22"/>
           <w:szCs w:val="22"/>
         </w:rPr>
-        <w:t>2.</w:t>
-      </w:r>
-      <w:r>
-        <w:rPr>
-          <w:b/>
-          <w:i/>
-          <w:sz w:val="22"/>
-          <w:szCs w:val="22"/>
-        </w:rPr>
-        <w:t>3</w:t>
-      </w:r>
-      <w:r>
-        <w:rPr>
-          <w:b/>
-          <w:i/>
-          <w:sz w:val="22"/>
-          <w:szCs w:val="22"/>
-        </w:rPr>
-        <w:t>.3 Story Dependencies</w:t>
+        <w:t>2.3.3 Story Dependencies</w:t>
       </w:r>
     </w:p>
     <w:p>
@@ -3111,25 +2843,7 @@
           <w:sz w:val="22"/>
           <w:szCs w:val="22"/>
         </w:rPr>
-        <w:t>2.</w:t>
-      </w:r>
-      <w:r>
-        <w:rPr>
-          <w:b/>
-          <w:i/>
-          <w:sz w:val="22"/>
-          <w:szCs w:val="22"/>
-        </w:rPr>
-        <w:t>3</w:t>
-      </w:r>
-      <w:r>
-        <w:rPr>
-          <w:b/>
-          <w:i/>
-          <w:sz w:val="22"/>
-          <w:szCs w:val="22"/>
-        </w:rPr>
-        <w:t>.4 Story Challenges</w:t>
+        <w:t>2.3.4 Story Challenges</w:t>
       </w:r>
     </w:p>
     <w:p>
@@ -3181,25 +2895,7 @@
           <w:sz w:val="22"/>
           <w:szCs w:val="22"/>
         </w:rPr>
-        <w:t>2.</w:t>
-      </w:r>
-      <w:r>
-        <w:rPr>
-          <w:b/>
-          <w:i/>
-          <w:sz w:val="22"/>
-          <w:szCs w:val="22"/>
-        </w:rPr>
-        <w:t>3</w:t>
-      </w:r>
-      <w:r>
-        <w:rPr>
-          <w:b/>
-          <w:i/>
-          <w:sz w:val="22"/>
-          <w:szCs w:val="22"/>
-        </w:rPr>
-        <w:t>.5 Story Assigned to</w:t>
+        <w:t>2.3.5 Story Assigned to</w:t>
       </w:r>
     </w:p>
     <w:p>
@@ -3260,25 +2956,7 @@
           <w:sz w:val="22"/>
           <w:szCs w:val="22"/>
         </w:rPr>
-        <w:t>2.</w:t>
-      </w:r>
-      <w:r>
-        <w:rPr>
-          <w:b/>
-          <w:i/>
-          <w:sz w:val="22"/>
-          <w:szCs w:val="22"/>
-        </w:rPr>
-        <w:t>3</w:t>
-      </w:r>
-      <w:r>
-        <w:rPr>
-          <w:b/>
-          <w:i/>
-          <w:sz w:val="22"/>
-          <w:szCs w:val="22"/>
-        </w:rPr>
-        <w:t>.6 Story Points</w:t>
+        <w:t>2.3.6 Story Points</w:t>
       </w:r>
     </w:p>
     <w:p>
@@ -3304,13 +2982,6 @@
           <w:szCs w:val="22"/>
         </w:rPr>
         <w:tab/>
-      </w:r>
-      <w:r>
-        <w:rPr>
-          <w:i/>
-          <w:sz w:val="22"/>
-          <w:szCs w:val="22"/>
-        </w:rPr>
         <w:t>6</w:t>
       </w:r>
     </w:p>
@@ -3329,25 +3000,7 @@
           <w:sz w:val="22"/>
           <w:szCs w:val="22"/>
         </w:rPr>
-        <w:t>2.</w:t>
-      </w:r>
-      <w:r>
-        <w:rPr>
-          <w:b/>
-          <w:i/>
-          <w:sz w:val="22"/>
-          <w:szCs w:val="22"/>
-        </w:rPr>
-        <w:t>3</w:t>
-      </w:r>
-      <w:r>
-        <w:rPr>
-          <w:b/>
-          <w:i/>
-          <w:sz w:val="22"/>
-          <w:szCs w:val="22"/>
-        </w:rPr>
-        <w:t>.7 Status: Completed or not</w:t>
+        <w:t>2.3.7 Status: Completed or not</w:t>
       </w:r>
     </w:p>
     <w:p>
@@ -3616,14 +3269,7 @@
           <w:sz w:val="22"/>
           <w:szCs w:val="22"/>
         </w:rPr>
-        <w:t xml:space="preserve">This story is dependent on </w:t>
-      </w:r>
-      <w:r>
-        <w:rPr>
-          <w:sz w:val="22"/>
-          <w:szCs w:val="22"/>
-        </w:rPr>
-        <w:t>all stories that entailed the creation of .html files.</w:t>
+        <w:t>This story is dependent on all stories that entailed the creation of .html files.</w:t>
       </w:r>
     </w:p>
     <w:p>
@@ -3766,13 +3412,6 @@
           <w:szCs w:val="22"/>
         </w:rPr>
         <w:tab/>
-      </w:r>
-      <w:r>
-        <w:rPr>
-          <w:i/>
-          <w:sz w:val="22"/>
-          <w:szCs w:val="22"/>
-        </w:rPr>
         <w:t>3</w:t>
       </w:r>
     </w:p>
@@ -3838,14 +3477,7 @@
           <w:sz w:val="22"/>
           <w:szCs w:val="22"/>
         </w:rPr>
-        <w:t xml:space="preserve">Not </w:t>
-      </w:r>
-      <w:r>
-        <w:rPr>
-          <w:sz w:val="22"/>
-          <w:szCs w:val="22"/>
-        </w:rPr>
-        <w:t>Completed.</w:t>
+        <w:t>Not Completed.</w:t>
       </w:r>
     </w:p>
     <w:p>
@@ -3854,10 +3486,7 @@
       </w:pPr>
       <w:r>
         <w:lastRenderedPageBreak/>
-        <w:t>3</w:t>
-      </w:r>
-      <w:r>
-        <w:t>. Analytics</w:t>
+        <w:t>3. Analytics</w:t>
       </w:r>
     </w:p>
     <w:p>
@@ -3872,14 +3501,7 @@
           <w:sz w:val="24"/>
           <w:szCs w:val="24"/>
         </w:rPr>
-        <w:t>3</w:t>
-      </w:r>
-      <w:r>
-        <w:rPr>
-          <w:sz w:val="24"/>
-          <w:szCs w:val="24"/>
-        </w:rPr>
-        <w:t>.1 Sprint/Product Burndown Chart (sample chart shown below)</w:t>
+        <w:t>3.1 Sprint/Product Burndown Chart (sample chart shown below)</w:t>
       </w:r>
     </w:p>
     <w:p>
@@ -3892,36 +3514,20 @@
           <w:noProof/>
         </w:rPr>
         <w:drawing>
-          <wp:inline distT="114300" distB="114300" distL="114300" distR="114300" wp14:anchorId="37D5D7D7" wp14:editId="21C62860">
-            <wp:extent cx="5943600" cy="4279900"/>
-            <wp:effectExtent l="0" t="0" r="0" b="0"/>
-            <wp:docPr id="1" name="image1.png"/>
+          <wp:inline distT="0" distB="0" distL="0" distR="0" wp14:anchorId="747B7046" wp14:editId="55058F94">
+            <wp:extent cx="5245100" cy="3147060"/>
+            <wp:effectExtent l="0" t="0" r="12700" b="15240"/>
+            <wp:docPr id="1" name="Chart 1">
+              <a:extLst xmlns:a="http://schemas.openxmlformats.org/drawingml/2006/main">
+                <a:ext uri="{FF2B5EF4-FFF2-40B4-BE49-F238E27FC236}">
+                  <a16:creationId xmlns:a16="http://schemas.microsoft.com/office/drawing/2014/main" id="{0DD56E82-B412-4964-8B9E-D7A767E3DE8A}"/>
+                </a:ext>
+              </a:extLst>
+            </wp:docPr>
             <wp:cNvGraphicFramePr/>
             <a:graphic xmlns:a="http://schemas.openxmlformats.org/drawingml/2006/main">
-              <a:graphicData uri="http://schemas.openxmlformats.org/drawingml/2006/picture">
-                <pic:pic xmlns:pic="http://schemas.openxmlformats.org/drawingml/2006/picture">
-                  <pic:nvPicPr>
-                    <pic:cNvPr id="0" name="image1.png"/>
-                    <pic:cNvPicPr preferRelativeResize="0"/>
-                  </pic:nvPicPr>
-                  <pic:blipFill>
-                    <a:blip r:embed="rId9"/>
-                    <a:srcRect/>
-                    <a:stretch>
-                      <a:fillRect/>
-                    </a:stretch>
-                  </pic:blipFill>
-                  <pic:spPr>
-                    <a:xfrm>
-                      <a:off x="0" y="0"/>
-                      <a:ext cx="5943600" cy="4279900"/>
-                    </a:xfrm>
-                    <a:prstGeom prst="rect">
-                      <a:avLst/>
-                    </a:prstGeom>
-                    <a:ln/>
-                  </pic:spPr>
-                </pic:pic>
+              <a:graphicData uri="http://schemas.openxmlformats.org/drawingml/2006/chart">
+                <c:chart xmlns:c="http://schemas.openxmlformats.org/drawingml/2006/chart" xmlns:r="http://schemas.openxmlformats.org/officeDocument/2006/relationships" r:id="rId9"/>
               </a:graphicData>
             </a:graphic>
           </wp:inline>
@@ -3962,54 +3568,40 @@
         <w:jc w:val="center"/>
       </w:pPr>
       <w:bookmarkStart w:id="10" w:name="_4d34og8" w:colFirst="0" w:colLast="0"/>
+      <w:bookmarkStart w:id="11" w:name="_GoBack"/>
       <w:bookmarkEnd w:id="10"/>
       <w:r>
         <w:rPr>
           <w:noProof/>
         </w:rPr>
-        <w:lastRenderedPageBreak/>
         <w:drawing>
-          <wp:inline distT="114300" distB="114300" distL="114300" distR="114300" wp14:anchorId="4A07B979" wp14:editId="2563458E">
-            <wp:extent cx="5534025" cy="3362325"/>
-            <wp:effectExtent l="0" t="0" r="0" b="0"/>
-            <wp:docPr id="2" name="image2.png"/>
+          <wp:inline distT="0" distB="0" distL="0" distR="0" wp14:anchorId="5292A5F6" wp14:editId="33C72FF8">
+            <wp:extent cx="5511800" cy="3307080"/>
+            <wp:effectExtent l="0" t="0" r="12700" b="7620"/>
+            <wp:docPr id="5" name="Chart 5">
+              <a:extLst xmlns:a="http://schemas.openxmlformats.org/drawingml/2006/main">
+                <a:ext uri="{FF2B5EF4-FFF2-40B4-BE49-F238E27FC236}">
+                  <a16:creationId xmlns:a16="http://schemas.microsoft.com/office/drawing/2014/main" id="{65846D6A-8444-49DD-BE65-BF26E9F798E4}"/>
+                </a:ext>
+              </a:extLst>
+            </wp:docPr>
             <wp:cNvGraphicFramePr/>
             <a:graphic xmlns:a="http://schemas.openxmlformats.org/drawingml/2006/main">
-              <a:graphicData uri="http://schemas.openxmlformats.org/drawingml/2006/picture">
-                <pic:pic xmlns:pic="http://schemas.openxmlformats.org/drawingml/2006/picture">
-                  <pic:nvPicPr>
-                    <pic:cNvPr id="0" name="image2.png"/>
-                    <pic:cNvPicPr preferRelativeResize="0"/>
-                  </pic:nvPicPr>
-                  <pic:blipFill>
-                    <a:blip r:embed="rId10"/>
-                    <a:srcRect/>
-                    <a:stretch>
-                      <a:fillRect/>
-                    </a:stretch>
-                  </pic:blipFill>
-                  <pic:spPr>
-                    <a:xfrm>
-                      <a:off x="0" y="0"/>
-                      <a:ext cx="5534025" cy="3362325"/>
-                    </a:xfrm>
-                    <a:prstGeom prst="rect">
-                      <a:avLst/>
-                    </a:prstGeom>
-                    <a:ln/>
-                  </pic:spPr>
-                </pic:pic>
+              <a:graphicData uri="http://schemas.openxmlformats.org/drawingml/2006/chart">
+                <c:chart xmlns:c="http://schemas.openxmlformats.org/drawingml/2006/chart" xmlns:r="http://schemas.openxmlformats.org/officeDocument/2006/relationships" r:id="rId10"/>
               </a:graphicData>
             </a:graphic>
           </wp:inline>
         </w:drawing>
       </w:r>
+      <w:bookmarkEnd w:id="11"/>
     </w:p>
     <w:p>
       <w:pPr>
         <w:pStyle w:val="Heading1"/>
       </w:pPr>
       <w:r>
+        <w:lastRenderedPageBreak/>
         <w:t>4. Conclusion</w:t>
       </w:r>
     </w:p>
@@ -4020,8 +3612,6 @@
       <w:r>
         <w:t>3 was mostly about finishing up most of the functionality behind everything</w:t>
       </w:r>
-      <w:bookmarkStart w:id="11" w:name="_GoBack"/>
-      <w:bookmarkEnd w:id="11"/>
     </w:p>
     <w:sectPr>
       <w:type w:val="continuous"/>
@@ -4899,6 +4489,2175 @@
 </w:styles>
 </file>
 
+<file path=word/charts/chart1.xml><?xml version="1.0" encoding="utf-8"?>
+<c:chartSpace xmlns:c="http://schemas.openxmlformats.org/drawingml/2006/chart" xmlns:a="http://schemas.openxmlformats.org/drawingml/2006/main" xmlns:r="http://schemas.openxmlformats.org/officeDocument/2006/relationships" xmlns:c16r2="http://schemas.microsoft.com/office/drawing/2015/06/chart">
+  <c:date1904 val="0"/>
+  <c:lang val="en-US"/>
+  <c:roundedCorners val="0"/>
+  <mc:AlternateContent xmlns:mc="http://schemas.openxmlformats.org/markup-compatibility/2006">
+    <mc:Choice xmlns:c14="http://schemas.microsoft.com/office/drawing/2007/8/2/chart" Requires="c14">
+      <c14:style val="102"/>
+    </mc:Choice>
+    <mc:Fallback>
+      <c:style val="2"/>
+    </mc:Fallback>
+  </mc:AlternateContent>
+  <c:chart>
+    <c:title>
+      <c:tx>
+        <c:rich>
+          <a:bodyPr rot="0" spcFirstLastPara="1" vertOverflow="ellipsis" vert="horz" wrap="square" anchor="ctr" anchorCtr="1"/>
+          <a:lstStyle/>
+          <a:p>
+            <a:pPr>
+              <a:defRPr sz="1400" b="0" i="0" u="none" strike="noStrike" kern="1200" spc="0" baseline="0">
+                <a:solidFill>
+                  <a:schemeClr val="tx1">
+                    <a:lumMod val="65000"/>
+                    <a:lumOff val="35000"/>
+                  </a:schemeClr>
+                </a:solidFill>
+                <a:latin typeface="+mn-lt"/>
+                <a:ea typeface="+mn-ea"/>
+                <a:cs typeface="+mn-cs"/>
+              </a:defRPr>
+            </a:pPr>
+            <a:r>
+              <a:rPr lang="en-US"/>
+              <a:t>SLYYDE Burndown</a:t>
+            </a:r>
+          </a:p>
+        </c:rich>
+      </c:tx>
+      <c:overlay val="0"/>
+      <c:spPr>
+        <a:noFill/>
+        <a:ln>
+          <a:noFill/>
+        </a:ln>
+        <a:effectLst/>
+      </c:spPr>
+      <c:txPr>
+        <a:bodyPr rot="0" spcFirstLastPara="1" vertOverflow="ellipsis" vert="horz" wrap="square" anchor="ctr" anchorCtr="1"/>
+        <a:lstStyle/>
+        <a:p>
+          <a:pPr>
+            <a:defRPr sz="1400" b="0" i="0" u="none" strike="noStrike" kern="1200" spc="0" baseline="0">
+              <a:solidFill>
+                <a:schemeClr val="tx1">
+                  <a:lumMod val="65000"/>
+                  <a:lumOff val="35000"/>
+                </a:schemeClr>
+              </a:solidFill>
+              <a:latin typeface="+mn-lt"/>
+              <a:ea typeface="+mn-ea"/>
+              <a:cs typeface="+mn-cs"/>
+            </a:defRPr>
+          </a:pPr>
+          <a:endParaRPr lang="en-US"/>
+        </a:p>
+      </c:txPr>
+    </c:title>
+    <c:autoTitleDeleted val="0"/>
+    <c:plotArea>
+      <c:layout/>
+      <c:lineChart>
+        <c:grouping val="standard"/>
+        <c:varyColors val="0"/>
+        <c:ser>
+          <c:idx val="0"/>
+          <c:order val="0"/>
+          <c:tx>
+            <c:strRef>
+              <c:f>Sheet1!$B$1</c:f>
+              <c:strCache>
+                <c:ptCount val="1"/>
+                <c:pt idx="0">
+                  <c:v>Velocity</c:v>
+                </c:pt>
+              </c:strCache>
+            </c:strRef>
+          </c:tx>
+          <c:spPr>
+            <a:ln w="28575" cap="rnd">
+              <a:solidFill>
+                <a:schemeClr val="accent1"/>
+              </a:solidFill>
+              <a:round/>
+            </a:ln>
+            <a:effectLst/>
+          </c:spPr>
+          <c:marker>
+            <c:symbol val="none"/>
+          </c:marker>
+          <c:cat>
+            <c:numRef>
+              <c:f>Sheet1!$A$2:$A$6</c:f>
+              <c:numCache>
+                <c:formatCode>d\-mmm</c:formatCode>
+                <c:ptCount val="5"/>
+                <c:pt idx="0">
+                  <c:v>43515</c:v>
+                </c:pt>
+                <c:pt idx="1">
+                  <c:v>43529</c:v>
+                </c:pt>
+                <c:pt idx="2">
+                  <c:v>43543</c:v>
+                </c:pt>
+                <c:pt idx="3">
+                  <c:v>43557</c:v>
+                </c:pt>
+                <c:pt idx="4">
+                  <c:v>43571</c:v>
+                </c:pt>
+              </c:numCache>
+            </c:numRef>
+          </c:cat>
+          <c:val>
+            <c:numRef>
+              <c:f>Sheet1!$B$2:$B$6</c:f>
+              <c:numCache>
+                <c:formatCode>General</c:formatCode>
+                <c:ptCount val="5"/>
+                <c:pt idx="0">
+                  <c:v>0</c:v>
+                </c:pt>
+                <c:pt idx="1">
+                  <c:v>13</c:v>
+                </c:pt>
+                <c:pt idx="2">
+                  <c:v>0</c:v>
+                </c:pt>
+                <c:pt idx="3">
+                  <c:v>8</c:v>
+                </c:pt>
+              </c:numCache>
+            </c:numRef>
+          </c:val>
+          <c:smooth val="0"/>
+          <c:extLst>
+            <c:ext xmlns:c16="http://schemas.microsoft.com/office/drawing/2014/chart" uri="{C3380CC4-5D6E-409C-BE32-E72D297353CC}">
+              <c16:uniqueId val="{00000000-586A-4DF3-B672-D462F15B4B76}"/>
+            </c:ext>
+          </c:extLst>
+        </c:ser>
+        <c:ser>
+          <c:idx val="1"/>
+          <c:order val="1"/>
+          <c:tx>
+            <c:strRef>
+              <c:f>Sheet1!$C$1</c:f>
+              <c:strCache>
+                <c:ptCount val="1"/>
+                <c:pt idx="0">
+                  <c:v>Actual</c:v>
+                </c:pt>
+              </c:strCache>
+            </c:strRef>
+          </c:tx>
+          <c:spPr>
+            <a:ln w="28575" cap="rnd">
+              <a:solidFill>
+                <a:schemeClr val="accent2"/>
+              </a:solidFill>
+              <a:round/>
+            </a:ln>
+            <a:effectLst/>
+          </c:spPr>
+          <c:marker>
+            <c:symbol val="none"/>
+          </c:marker>
+          <c:cat>
+            <c:numRef>
+              <c:f>Sheet1!$A$2:$A$6</c:f>
+              <c:numCache>
+                <c:formatCode>d\-mmm</c:formatCode>
+                <c:ptCount val="5"/>
+                <c:pt idx="0">
+                  <c:v>43515</c:v>
+                </c:pt>
+                <c:pt idx="1">
+                  <c:v>43529</c:v>
+                </c:pt>
+                <c:pt idx="2">
+                  <c:v>43543</c:v>
+                </c:pt>
+                <c:pt idx="3">
+                  <c:v>43557</c:v>
+                </c:pt>
+                <c:pt idx="4">
+                  <c:v>43571</c:v>
+                </c:pt>
+              </c:numCache>
+            </c:numRef>
+          </c:cat>
+          <c:val>
+            <c:numRef>
+              <c:f>Sheet1!$C$2:$C$6</c:f>
+              <c:numCache>
+                <c:formatCode>General</c:formatCode>
+                <c:ptCount val="5"/>
+                <c:pt idx="0">
+                  <c:v>60</c:v>
+                </c:pt>
+                <c:pt idx="1">
+                  <c:v>47</c:v>
+                </c:pt>
+                <c:pt idx="2">
+                  <c:v>47</c:v>
+                </c:pt>
+                <c:pt idx="3">
+                  <c:v>39</c:v>
+                </c:pt>
+              </c:numCache>
+            </c:numRef>
+          </c:val>
+          <c:smooth val="0"/>
+          <c:extLst>
+            <c:ext xmlns:c16="http://schemas.microsoft.com/office/drawing/2014/chart" uri="{C3380CC4-5D6E-409C-BE32-E72D297353CC}">
+              <c16:uniqueId val="{00000001-586A-4DF3-B672-D462F15B4B76}"/>
+            </c:ext>
+          </c:extLst>
+        </c:ser>
+        <c:ser>
+          <c:idx val="2"/>
+          <c:order val="2"/>
+          <c:tx>
+            <c:strRef>
+              <c:f>Sheet1!$D$1</c:f>
+              <c:strCache>
+                <c:ptCount val="1"/>
+                <c:pt idx="0">
+                  <c:v>Expected</c:v>
+                </c:pt>
+              </c:strCache>
+            </c:strRef>
+          </c:tx>
+          <c:spPr>
+            <a:ln w="28575" cap="rnd">
+              <a:solidFill>
+                <a:schemeClr val="accent3"/>
+              </a:solidFill>
+              <a:round/>
+            </a:ln>
+            <a:effectLst/>
+          </c:spPr>
+          <c:marker>
+            <c:symbol val="none"/>
+          </c:marker>
+          <c:cat>
+            <c:numRef>
+              <c:f>Sheet1!$A$2:$A$6</c:f>
+              <c:numCache>
+                <c:formatCode>d\-mmm</c:formatCode>
+                <c:ptCount val="5"/>
+                <c:pt idx="0">
+                  <c:v>43515</c:v>
+                </c:pt>
+                <c:pt idx="1">
+                  <c:v>43529</c:v>
+                </c:pt>
+                <c:pt idx="2">
+                  <c:v>43543</c:v>
+                </c:pt>
+                <c:pt idx="3">
+                  <c:v>43557</c:v>
+                </c:pt>
+                <c:pt idx="4">
+                  <c:v>43571</c:v>
+                </c:pt>
+              </c:numCache>
+            </c:numRef>
+          </c:cat>
+          <c:val>
+            <c:numRef>
+              <c:f>Sheet1!$D$2:$D$6</c:f>
+              <c:numCache>
+                <c:formatCode>General</c:formatCode>
+                <c:ptCount val="5"/>
+                <c:pt idx="0">
+                  <c:v>60</c:v>
+                </c:pt>
+                <c:pt idx="1">
+                  <c:v>45</c:v>
+                </c:pt>
+                <c:pt idx="2">
+                  <c:v>45</c:v>
+                </c:pt>
+                <c:pt idx="3">
+                  <c:v>23</c:v>
+                </c:pt>
+                <c:pt idx="4">
+                  <c:v>0</c:v>
+                </c:pt>
+              </c:numCache>
+            </c:numRef>
+          </c:val>
+          <c:smooth val="0"/>
+          <c:extLst>
+            <c:ext xmlns:c16="http://schemas.microsoft.com/office/drawing/2014/chart" uri="{C3380CC4-5D6E-409C-BE32-E72D297353CC}">
+              <c16:uniqueId val="{00000002-586A-4DF3-B672-D462F15B4B76}"/>
+            </c:ext>
+          </c:extLst>
+        </c:ser>
+        <c:dLbls>
+          <c:showLegendKey val="0"/>
+          <c:showVal val="0"/>
+          <c:showCatName val="0"/>
+          <c:showSerName val="0"/>
+          <c:showPercent val="0"/>
+          <c:showBubbleSize val="0"/>
+        </c:dLbls>
+        <c:smooth val="0"/>
+        <c:axId val="465453992"/>
+        <c:axId val="465451368"/>
+      </c:lineChart>
+      <c:dateAx>
+        <c:axId val="465453992"/>
+        <c:scaling>
+          <c:orientation val="minMax"/>
+        </c:scaling>
+        <c:delete val="0"/>
+        <c:axPos val="b"/>
+        <c:numFmt formatCode="d\-mmm" sourceLinked="1"/>
+        <c:majorTickMark val="out"/>
+        <c:minorTickMark val="none"/>
+        <c:tickLblPos val="nextTo"/>
+        <c:spPr>
+          <a:noFill/>
+          <a:ln w="9525" cap="flat" cmpd="sng" algn="ctr">
+            <a:solidFill>
+              <a:schemeClr val="tx1">
+                <a:lumMod val="15000"/>
+                <a:lumOff val="85000"/>
+              </a:schemeClr>
+            </a:solidFill>
+            <a:round/>
+          </a:ln>
+          <a:effectLst/>
+        </c:spPr>
+        <c:txPr>
+          <a:bodyPr rot="-60000000" spcFirstLastPara="1" vertOverflow="ellipsis" vert="horz" wrap="square" anchor="ctr" anchorCtr="1"/>
+          <a:lstStyle/>
+          <a:p>
+            <a:pPr>
+              <a:defRPr sz="900" b="0" i="0" u="none" strike="noStrike" kern="1200" baseline="0">
+                <a:solidFill>
+                  <a:schemeClr val="tx1">
+                    <a:lumMod val="65000"/>
+                    <a:lumOff val="35000"/>
+                  </a:schemeClr>
+                </a:solidFill>
+                <a:latin typeface="+mn-lt"/>
+                <a:ea typeface="+mn-ea"/>
+                <a:cs typeface="+mn-cs"/>
+              </a:defRPr>
+            </a:pPr>
+            <a:endParaRPr lang="en-US"/>
+          </a:p>
+        </c:txPr>
+        <c:crossAx val="465451368"/>
+        <c:crosses val="autoZero"/>
+        <c:auto val="1"/>
+        <c:lblOffset val="100"/>
+        <c:baseTimeUnit val="days"/>
+      </c:dateAx>
+      <c:valAx>
+        <c:axId val="465451368"/>
+        <c:scaling>
+          <c:orientation val="minMax"/>
+        </c:scaling>
+        <c:delete val="0"/>
+        <c:axPos val="l"/>
+        <c:majorGridlines>
+          <c:spPr>
+            <a:ln w="9525" cap="flat" cmpd="sng" algn="ctr">
+              <a:solidFill>
+                <a:schemeClr val="tx1">
+                  <a:lumMod val="15000"/>
+                  <a:lumOff val="85000"/>
+                </a:schemeClr>
+              </a:solidFill>
+              <a:round/>
+            </a:ln>
+            <a:effectLst/>
+          </c:spPr>
+        </c:majorGridlines>
+        <c:title>
+          <c:tx>
+            <c:rich>
+              <a:bodyPr rot="-5400000" spcFirstLastPara="1" vertOverflow="ellipsis" vert="horz" wrap="square" anchor="ctr" anchorCtr="1"/>
+              <a:lstStyle/>
+              <a:p>
+                <a:pPr>
+                  <a:defRPr sz="1000" b="0" i="0" u="none" strike="noStrike" kern="1200" baseline="0">
+                    <a:solidFill>
+                      <a:schemeClr val="tx1">
+                        <a:lumMod val="65000"/>
+                        <a:lumOff val="35000"/>
+                      </a:schemeClr>
+                    </a:solidFill>
+                    <a:latin typeface="+mn-lt"/>
+                    <a:ea typeface="+mn-ea"/>
+                    <a:cs typeface="+mn-cs"/>
+                  </a:defRPr>
+                </a:pPr>
+                <a:r>
+                  <a:rPr lang="en-US"/>
+                  <a:t>Points</a:t>
+                </a:r>
+              </a:p>
+            </c:rich>
+          </c:tx>
+          <c:overlay val="0"/>
+          <c:spPr>
+            <a:noFill/>
+            <a:ln>
+              <a:noFill/>
+            </a:ln>
+            <a:effectLst/>
+          </c:spPr>
+          <c:txPr>
+            <a:bodyPr rot="-5400000" spcFirstLastPara="1" vertOverflow="ellipsis" vert="horz" wrap="square" anchor="ctr" anchorCtr="1"/>
+            <a:lstStyle/>
+            <a:p>
+              <a:pPr>
+                <a:defRPr sz="1000" b="0" i="0" u="none" strike="noStrike" kern="1200" baseline="0">
+                  <a:solidFill>
+                    <a:schemeClr val="tx1">
+                      <a:lumMod val="65000"/>
+                      <a:lumOff val="35000"/>
+                    </a:schemeClr>
+                  </a:solidFill>
+                  <a:latin typeface="+mn-lt"/>
+                  <a:ea typeface="+mn-ea"/>
+                  <a:cs typeface="+mn-cs"/>
+                </a:defRPr>
+              </a:pPr>
+              <a:endParaRPr lang="en-US"/>
+            </a:p>
+          </c:txPr>
+        </c:title>
+        <c:numFmt formatCode="General" sourceLinked="1"/>
+        <c:majorTickMark val="none"/>
+        <c:minorTickMark val="none"/>
+        <c:tickLblPos val="nextTo"/>
+        <c:spPr>
+          <a:noFill/>
+          <a:ln>
+            <a:noFill/>
+          </a:ln>
+          <a:effectLst/>
+        </c:spPr>
+        <c:txPr>
+          <a:bodyPr rot="-60000000" spcFirstLastPara="1" vertOverflow="ellipsis" vert="horz" wrap="square" anchor="ctr" anchorCtr="1"/>
+          <a:lstStyle/>
+          <a:p>
+            <a:pPr>
+              <a:defRPr sz="900" b="0" i="0" u="none" strike="noStrike" kern="1200" baseline="0">
+                <a:solidFill>
+                  <a:schemeClr val="tx1">
+                    <a:lumMod val="65000"/>
+                    <a:lumOff val="35000"/>
+                  </a:schemeClr>
+                </a:solidFill>
+                <a:latin typeface="+mn-lt"/>
+                <a:ea typeface="+mn-ea"/>
+                <a:cs typeface="+mn-cs"/>
+              </a:defRPr>
+            </a:pPr>
+            <a:endParaRPr lang="en-US"/>
+          </a:p>
+        </c:txPr>
+        <c:crossAx val="465453992"/>
+        <c:crosses val="autoZero"/>
+        <c:crossBetween val="between"/>
+      </c:valAx>
+      <c:spPr>
+        <a:noFill/>
+        <a:ln>
+          <a:noFill/>
+        </a:ln>
+        <a:effectLst/>
+      </c:spPr>
+    </c:plotArea>
+    <c:legend>
+      <c:legendPos val="b"/>
+      <c:overlay val="0"/>
+      <c:spPr>
+        <a:noFill/>
+        <a:ln>
+          <a:noFill/>
+        </a:ln>
+        <a:effectLst/>
+      </c:spPr>
+      <c:txPr>
+        <a:bodyPr rot="0" spcFirstLastPara="1" vertOverflow="ellipsis" vert="horz" wrap="square" anchor="ctr" anchorCtr="1"/>
+        <a:lstStyle/>
+        <a:p>
+          <a:pPr>
+            <a:defRPr sz="900" b="0" i="0" u="none" strike="noStrike" kern="1200" baseline="0">
+              <a:solidFill>
+                <a:schemeClr val="tx1">
+                  <a:lumMod val="65000"/>
+                  <a:lumOff val="35000"/>
+                </a:schemeClr>
+              </a:solidFill>
+              <a:latin typeface="+mn-lt"/>
+              <a:ea typeface="+mn-ea"/>
+              <a:cs typeface="+mn-cs"/>
+            </a:defRPr>
+          </a:pPr>
+          <a:endParaRPr lang="en-US"/>
+        </a:p>
+      </c:txPr>
+    </c:legend>
+    <c:plotVisOnly val="1"/>
+    <c:dispBlanksAs val="gap"/>
+    <c:extLst>
+      <c:ext xmlns:c16r3="http://schemas.microsoft.com/office/drawing/2017/03/chart" uri="{56B9EC1D-385E-4148-901F-78D8002777C0}">
+        <c16r3:dataDisplayOptions16>
+          <c16r3:dispNaAsBlank val="1"/>
+        </c16r3:dataDisplayOptions16>
+      </c:ext>
+    </c:extLst>
+    <c:showDLblsOverMax val="0"/>
+  </c:chart>
+  <c:spPr>
+    <a:solidFill>
+      <a:schemeClr val="bg1"/>
+    </a:solidFill>
+    <a:ln w="9525" cap="flat" cmpd="sng" algn="ctr">
+      <a:solidFill>
+        <a:schemeClr val="tx1">
+          <a:lumMod val="15000"/>
+          <a:lumOff val="85000"/>
+        </a:schemeClr>
+      </a:solidFill>
+      <a:round/>
+    </a:ln>
+    <a:effectLst/>
+  </c:spPr>
+  <c:txPr>
+    <a:bodyPr/>
+    <a:lstStyle/>
+    <a:p>
+      <a:pPr>
+        <a:defRPr/>
+      </a:pPr>
+      <a:endParaRPr lang="en-US"/>
+    </a:p>
+  </c:txPr>
+  <c:externalData r:id="rId3">
+    <c:autoUpdate val="0"/>
+  </c:externalData>
+</c:chartSpace>
+</file>
+
+<file path=word/charts/chart2.xml><?xml version="1.0" encoding="utf-8"?>
+<c:chartSpace xmlns:c="http://schemas.openxmlformats.org/drawingml/2006/chart" xmlns:a="http://schemas.openxmlformats.org/drawingml/2006/main" xmlns:r="http://schemas.openxmlformats.org/officeDocument/2006/relationships" xmlns:c16r2="http://schemas.microsoft.com/office/drawing/2015/06/chart">
+  <c:date1904 val="0"/>
+  <c:lang val="en-US"/>
+  <c:roundedCorners val="0"/>
+  <mc:AlternateContent xmlns:mc="http://schemas.openxmlformats.org/markup-compatibility/2006">
+    <mc:Choice xmlns:c14="http://schemas.microsoft.com/office/drawing/2007/8/2/chart" Requires="c14">
+      <c14:style val="102"/>
+    </mc:Choice>
+    <mc:Fallback>
+      <c:style val="2"/>
+    </mc:Fallback>
+  </mc:AlternateContent>
+  <c:clrMapOvr bg1="lt1" tx1="dk1" bg2="lt2" tx2="dk2" accent1="accent1" accent2="accent2" accent3="accent3" accent4="accent4" accent5="accent5" accent6="accent6" hlink="hlink" folHlink="folHlink"/>
+  <c:chart>
+    <c:title>
+      <c:tx>
+        <c:rich>
+          <a:bodyPr rot="0" spcFirstLastPara="1" vertOverflow="ellipsis" vert="horz" wrap="square" anchor="ctr" anchorCtr="1"/>
+          <a:lstStyle/>
+          <a:p>
+            <a:pPr>
+              <a:defRPr sz="1400" b="0" i="0" u="none" strike="noStrike" kern="1200" spc="0" baseline="0">
+                <a:solidFill>
+                  <a:schemeClr val="tx1">
+                    <a:lumMod val="65000"/>
+                    <a:lumOff val="35000"/>
+                  </a:schemeClr>
+                </a:solidFill>
+                <a:latin typeface="+mn-lt"/>
+                <a:ea typeface="+mn-ea"/>
+                <a:cs typeface="+mn-cs"/>
+              </a:defRPr>
+            </a:pPr>
+            <a:r>
+              <a:rPr lang="en-US"/>
+              <a:t>SLYYDE Velocity</a:t>
+            </a:r>
+            <a:r>
+              <a:rPr lang="en-US" baseline="0"/>
+              <a:t> Chart</a:t>
+            </a:r>
+            <a:endParaRPr lang="en-US"/>
+          </a:p>
+        </c:rich>
+      </c:tx>
+      <c:overlay val="0"/>
+      <c:spPr>
+        <a:noFill/>
+        <a:ln>
+          <a:noFill/>
+        </a:ln>
+        <a:effectLst/>
+      </c:spPr>
+      <c:txPr>
+        <a:bodyPr rot="0" spcFirstLastPara="1" vertOverflow="ellipsis" vert="horz" wrap="square" anchor="ctr" anchorCtr="1"/>
+        <a:lstStyle/>
+        <a:p>
+          <a:pPr>
+            <a:defRPr sz="1400" b="0" i="0" u="none" strike="noStrike" kern="1200" spc="0" baseline="0">
+              <a:solidFill>
+                <a:schemeClr val="tx1">
+                  <a:lumMod val="65000"/>
+                  <a:lumOff val="35000"/>
+                </a:schemeClr>
+              </a:solidFill>
+              <a:latin typeface="+mn-lt"/>
+              <a:ea typeface="+mn-ea"/>
+              <a:cs typeface="+mn-cs"/>
+            </a:defRPr>
+          </a:pPr>
+          <a:endParaRPr lang="en-US"/>
+        </a:p>
+      </c:txPr>
+    </c:title>
+    <c:autoTitleDeleted val="0"/>
+    <c:plotArea>
+      <c:layout/>
+      <c:barChart>
+        <c:barDir val="col"/>
+        <c:grouping val="clustered"/>
+        <c:varyColors val="0"/>
+        <c:ser>
+          <c:idx val="0"/>
+          <c:order val="0"/>
+          <c:tx>
+            <c:strRef>
+              <c:f>Sheet1!$B$8</c:f>
+              <c:strCache>
+                <c:ptCount val="1"/>
+                <c:pt idx="0">
+                  <c:v>Planned</c:v>
+                </c:pt>
+              </c:strCache>
+            </c:strRef>
+          </c:tx>
+          <c:spPr>
+            <a:solidFill>
+              <a:schemeClr val="accent1"/>
+            </a:solidFill>
+            <a:ln>
+              <a:noFill/>
+            </a:ln>
+            <a:effectLst/>
+          </c:spPr>
+          <c:invertIfNegative val="0"/>
+          <c:cat>
+            <c:numRef>
+              <c:f>Sheet1!$A$9:$A$12</c:f>
+              <c:numCache>
+                <c:formatCode>General</c:formatCode>
+                <c:ptCount val="4"/>
+                <c:pt idx="0">
+                  <c:v>1</c:v>
+                </c:pt>
+                <c:pt idx="1">
+                  <c:v>2</c:v>
+                </c:pt>
+                <c:pt idx="2">
+                  <c:v>3</c:v>
+                </c:pt>
+                <c:pt idx="3">
+                  <c:v>4</c:v>
+                </c:pt>
+              </c:numCache>
+            </c:numRef>
+          </c:cat>
+          <c:val>
+            <c:numRef>
+              <c:f>Sheet1!$B$9:$B$12</c:f>
+              <c:numCache>
+                <c:formatCode>General</c:formatCode>
+                <c:ptCount val="4"/>
+                <c:pt idx="0">
+                  <c:v>15</c:v>
+                </c:pt>
+                <c:pt idx="1">
+                  <c:v>0</c:v>
+                </c:pt>
+                <c:pt idx="2">
+                  <c:v>22</c:v>
+                </c:pt>
+                <c:pt idx="3">
+                  <c:v>23</c:v>
+                </c:pt>
+              </c:numCache>
+            </c:numRef>
+          </c:val>
+          <c:extLst>
+            <c:ext xmlns:c16="http://schemas.microsoft.com/office/drawing/2014/chart" uri="{C3380CC4-5D6E-409C-BE32-E72D297353CC}">
+              <c16:uniqueId val="{00000000-5A9B-49B9-AD2E-550EB427A23F}"/>
+            </c:ext>
+          </c:extLst>
+        </c:ser>
+        <c:ser>
+          <c:idx val="1"/>
+          <c:order val="1"/>
+          <c:tx>
+            <c:strRef>
+              <c:f>Sheet1!$C$8</c:f>
+              <c:strCache>
+                <c:ptCount val="1"/>
+                <c:pt idx="0">
+                  <c:v>Completed</c:v>
+                </c:pt>
+              </c:strCache>
+            </c:strRef>
+          </c:tx>
+          <c:spPr>
+            <a:solidFill>
+              <a:schemeClr val="accent2"/>
+            </a:solidFill>
+            <a:ln>
+              <a:noFill/>
+            </a:ln>
+            <a:effectLst/>
+          </c:spPr>
+          <c:invertIfNegative val="0"/>
+          <c:cat>
+            <c:numRef>
+              <c:f>Sheet1!$A$9:$A$12</c:f>
+              <c:numCache>
+                <c:formatCode>General</c:formatCode>
+                <c:ptCount val="4"/>
+                <c:pt idx="0">
+                  <c:v>1</c:v>
+                </c:pt>
+                <c:pt idx="1">
+                  <c:v>2</c:v>
+                </c:pt>
+                <c:pt idx="2">
+                  <c:v>3</c:v>
+                </c:pt>
+                <c:pt idx="3">
+                  <c:v>4</c:v>
+                </c:pt>
+              </c:numCache>
+            </c:numRef>
+          </c:cat>
+          <c:val>
+            <c:numRef>
+              <c:f>Sheet1!$C$9:$C$12</c:f>
+              <c:numCache>
+                <c:formatCode>General</c:formatCode>
+                <c:ptCount val="4"/>
+                <c:pt idx="0">
+                  <c:v>13</c:v>
+                </c:pt>
+                <c:pt idx="1">
+                  <c:v>0</c:v>
+                </c:pt>
+                <c:pt idx="2">
+                  <c:v>8</c:v>
+                </c:pt>
+                <c:pt idx="3">
+                  <c:v>0</c:v>
+                </c:pt>
+              </c:numCache>
+            </c:numRef>
+          </c:val>
+          <c:extLst>
+            <c:ext xmlns:c16="http://schemas.microsoft.com/office/drawing/2014/chart" uri="{C3380CC4-5D6E-409C-BE32-E72D297353CC}">
+              <c16:uniqueId val="{00000001-5A9B-49B9-AD2E-550EB427A23F}"/>
+            </c:ext>
+          </c:extLst>
+        </c:ser>
+        <c:ser>
+          <c:idx val="2"/>
+          <c:order val="2"/>
+          <c:tx>
+            <c:strRef>
+              <c:f>Sheet1!$D$8</c:f>
+              <c:strCache>
+                <c:ptCount val="1"/>
+                <c:pt idx="0">
+                  <c:v>Tech Debit</c:v>
+                </c:pt>
+              </c:strCache>
+            </c:strRef>
+          </c:tx>
+          <c:spPr>
+            <a:solidFill>
+              <a:schemeClr val="accent3"/>
+            </a:solidFill>
+            <a:ln>
+              <a:noFill/>
+            </a:ln>
+            <a:effectLst/>
+          </c:spPr>
+          <c:invertIfNegative val="0"/>
+          <c:cat>
+            <c:numRef>
+              <c:f>Sheet1!$A$9:$A$12</c:f>
+              <c:numCache>
+                <c:formatCode>General</c:formatCode>
+                <c:ptCount val="4"/>
+                <c:pt idx="0">
+                  <c:v>1</c:v>
+                </c:pt>
+                <c:pt idx="1">
+                  <c:v>2</c:v>
+                </c:pt>
+                <c:pt idx="2">
+                  <c:v>3</c:v>
+                </c:pt>
+                <c:pt idx="3">
+                  <c:v>4</c:v>
+                </c:pt>
+              </c:numCache>
+            </c:numRef>
+          </c:cat>
+          <c:val>
+            <c:numRef>
+              <c:f>Sheet1!$D$9:$D$12</c:f>
+              <c:numCache>
+                <c:formatCode>General</c:formatCode>
+                <c:ptCount val="4"/>
+                <c:pt idx="0">
+                  <c:v>2</c:v>
+                </c:pt>
+                <c:pt idx="1">
+                  <c:v>2</c:v>
+                </c:pt>
+                <c:pt idx="2">
+                  <c:v>16</c:v>
+                </c:pt>
+              </c:numCache>
+            </c:numRef>
+          </c:val>
+          <c:extLst>
+            <c:ext xmlns:c16="http://schemas.microsoft.com/office/drawing/2014/chart" uri="{C3380CC4-5D6E-409C-BE32-E72D297353CC}">
+              <c16:uniqueId val="{00000002-5A9B-49B9-AD2E-550EB427A23F}"/>
+            </c:ext>
+          </c:extLst>
+        </c:ser>
+        <c:dLbls>
+          <c:showLegendKey val="0"/>
+          <c:showVal val="0"/>
+          <c:showCatName val="0"/>
+          <c:showSerName val="0"/>
+          <c:showPercent val="0"/>
+          <c:showBubbleSize val="0"/>
+        </c:dLbls>
+        <c:gapWidth val="219"/>
+        <c:overlap val="-27"/>
+        <c:axId val="631965856"/>
+        <c:axId val="631967168"/>
+      </c:barChart>
+      <c:catAx>
+        <c:axId val="631965856"/>
+        <c:scaling>
+          <c:orientation val="minMax"/>
+        </c:scaling>
+        <c:delete val="0"/>
+        <c:axPos val="b"/>
+        <c:numFmt formatCode="General" sourceLinked="1"/>
+        <c:majorTickMark val="none"/>
+        <c:minorTickMark val="none"/>
+        <c:tickLblPos val="nextTo"/>
+        <c:spPr>
+          <a:noFill/>
+          <a:ln w="9525" cap="flat" cmpd="sng" algn="ctr">
+            <a:solidFill>
+              <a:schemeClr val="tx1">
+                <a:lumMod val="15000"/>
+                <a:lumOff val="85000"/>
+              </a:schemeClr>
+            </a:solidFill>
+            <a:round/>
+          </a:ln>
+          <a:effectLst/>
+        </c:spPr>
+        <c:txPr>
+          <a:bodyPr rot="-60000000" spcFirstLastPara="1" vertOverflow="ellipsis" vert="horz" wrap="square" anchor="ctr" anchorCtr="1"/>
+          <a:lstStyle/>
+          <a:p>
+            <a:pPr>
+              <a:defRPr sz="900" b="0" i="0" u="none" strike="noStrike" kern="1200" baseline="0">
+                <a:solidFill>
+                  <a:schemeClr val="tx1">
+                    <a:lumMod val="65000"/>
+                    <a:lumOff val="35000"/>
+                  </a:schemeClr>
+                </a:solidFill>
+                <a:latin typeface="+mn-lt"/>
+                <a:ea typeface="+mn-ea"/>
+                <a:cs typeface="+mn-cs"/>
+              </a:defRPr>
+            </a:pPr>
+            <a:endParaRPr lang="en-US"/>
+          </a:p>
+        </c:txPr>
+        <c:crossAx val="631967168"/>
+        <c:crosses val="autoZero"/>
+        <c:auto val="1"/>
+        <c:lblAlgn val="ctr"/>
+        <c:lblOffset val="100"/>
+        <c:noMultiLvlLbl val="0"/>
+      </c:catAx>
+      <c:valAx>
+        <c:axId val="631967168"/>
+        <c:scaling>
+          <c:orientation val="minMax"/>
+        </c:scaling>
+        <c:delete val="0"/>
+        <c:axPos val="l"/>
+        <c:majorGridlines>
+          <c:spPr>
+            <a:ln w="9525" cap="flat" cmpd="sng" algn="ctr">
+              <a:solidFill>
+                <a:schemeClr val="tx1">
+                  <a:lumMod val="15000"/>
+                  <a:lumOff val="85000"/>
+                </a:schemeClr>
+              </a:solidFill>
+              <a:round/>
+            </a:ln>
+            <a:effectLst/>
+          </c:spPr>
+        </c:majorGridlines>
+        <c:numFmt formatCode="General" sourceLinked="1"/>
+        <c:majorTickMark val="none"/>
+        <c:minorTickMark val="none"/>
+        <c:tickLblPos val="nextTo"/>
+        <c:spPr>
+          <a:noFill/>
+          <a:ln>
+            <a:noFill/>
+          </a:ln>
+          <a:effectLst/>
+        </c:spPr>
+        <c:txPr>
+          <a:bodyPr rot="-60000000" spcFirstLastPara="1" vertOverflow="ellipsis" vert="horz" wrap="square" anchor="ctr" anchorCtr="1"/>
+          <a:lstStyle/>
+          <a:p>
+            <a:pPr>
+              <a:defRPr sz="900" b="0" i="0" u="none" strike="noStrike" kern="1200" baseline="0">
+                <a:solidFill>
+                  <a:schemeClr val="tx1">
+                    <a:lumMod val="65000"/>
+                    <a:lumOff val="35000"/>
+                  </a:schemeClr>
+                </a:solidFill>
+                <a:latin typeface="+mn-lt"/>
+                <a:ea typeface="+mn-ea"/>
+                <a:cs typeface="+mn-cs"/>
+              </a:defRPr>
+            </a:pPr>
+            <a:endParaRPr lang="en-US"/>
+          </a:p>
+        </c:txPr>
+        <c:crossAx val="631965856"/>
+        <c:crosses val="autoZero"/>
+        <c:crossBetween val="between"/>
+      </c:valAx>
+      <c:dTable>
+        <c:showHorzBorder val="1"/>
+        <c:showVertBorder val="1"/>
+        <c:showOutline val="1"/>
+        <c:showKeys val="1"/>
+        <c:spPr>
+          <a:noFill/>
+          <a:ln w="9525" cap="flat" cmpd="sng" algn="ctr">
+            <a:solidFill>
+              <a:schemeClr val="tx1">
+                <a:lumMod val="15000"/>
+                <a:lumOff val="85000"/>
+              </a:schemeClr>
+            </a:solidFill>
+            <a:round/>
+          </a:ln>
+          <a:effectLst/>
+        </c:spPr>
+        <c:txPr>
+          <a:bodyPr rot="0" spcFirstLastPara="1" vertOverflow="ellipsis" vert="horz" wrap="square" anchor="ctr" anchorCtr="1"/>
+          <a:lstStyle/>
+          <a:p>
+            <a:pPr rtl="0">
+              <a:defRPr sz="900" b="0" i="0" u="none" strike="noStrike" kern="1200" baseline="0">
+                <a:solidFill>
+                  <a:schemeClr val="tx1">
+                    <a:lumMod val="65000"/>
+                    <a:lumOff val="35000"/>
+                  </a:schemeClr>
+                </a:solidFill>
+                <a:latin typeface="+mn-lt"/>
+                <a:ea typeface="+mn-ea"/>
+                <a:cs typeface="+mn-cs"/>
+              </a:defRPr>
+            </a:pPr>
+            <a:endParaRPr lang="en-US"/>
+          </a:p>
+        </c:txPr>
+      </c:dTable>
+      <c:spPr>
+        <a:noFill/>
+        <a:ln>
+          <a:noFill/>
+        </a:ln>
+        <a:effectLst/>
+      </c:spPr>
+    </c:plotArea>
+    <c:plotVisOnly val="1"/>
+    <c:dispBlanksAs val="gap"/>
+    <c:extLst>
+      <c:ext xmlns:c16r3="http://schemas.microsoft.com/office/drawing/2017/03/chart" uri="{56B9EC1D-385E-4148-901F-78D8002777C0}">
+        <c16r3:dataDisplayOptions16>
+          <c16r3:dispNaAsBlank val="1"/>
+        </c16r3:dataDisplayOptions16>
+      </c:ext>
+    </c:extLst>
+    <c:showDLblsOverMax val="0"/>
+  </c:chart>
+  <c:spPr>
+    <a:solidFill>
+      <a:schemeClr val="bg1"/>
+    </a:solidFill>
+    <a:ln w="9525" cap="flat" cmpd="sng" algn="ctr">
+      <a:solidFill>
+        <a:schemeClr val="tx1">
+          <a:lumMod val="15000"/>
+          <a:lumOff val="85000"/>
+        </a:schemeClr>
+      </a:solidFill>
+      <a:round/>
+    </a:ln>
+    <a:effectLst/>
+  </c:spPr>
+  <c:txPr>
+    <a:bodyPr/>
+    <a:lstStyle/>
+    <a:p>
+      <a:pPr>
+        <a:defRPr/>
+      </a:pPr>
+      <a:endParaRPr lang="en-US"/>
+    </a:p>
+  </c:txPr>
+  <c:externalData r:id="rId4">
+    <c:autoUpdate val="0"/>
+  </c:externalData>
+</c:chartSpace>
+</file>
+
+<file path=word/charts/colors1.xml><?xml version="1.0" encoding="utf-8"?>
+<cs:colorStyle xmlns:cs="http://schemas.microsoft.com/office/drawing/2012/chartStyle" xmlns:a="http://schemas.openxmlformats.org/drawingml/2006/main" meth="cycle" id="10">
+  <a:schemeClr val="accent1"/>
+  <a:schemeClr val="accent2"/>
+  <a:schemeClr val="accent3"/>
+  <a:schemeClr val="accent4"/>
+  <a:schemeClr val="accent5"/>
+  <a:schemeClr val="accent6"/>
+  <cs:variation/>
+  <cs:variation>
+    <a:lumMod val="60000"/>
+  </cs:variation>
+  <cs:variation>
+    <a:lumMod val="80000"/>
+    <a:lumOff val="20000"/>
+  </cs:variation>
+  <cs:variation>
+    <a:lumMod val="80000"/>
+  </cs:variation>
+  <cs:variation>
+    <a:lumMod val="60000"/>
+    <a:lumOff val="40000"/>
+  </cs:variation>
+  <cs:variation>
+    <a:lumMod val="50000"/>
+  </cs:variation>
+  <cs:variation>
+    <a:lumMod val="70000"/>
+    <a:lumOff val="30000"/>
+  </cs:variation>
+  <cs:variation>
+    <a:lumMod val="70000"/>
+  </cs:variation>
+  <cs:variation>
+    <a:lumMod val="50000"/>
+    <a:lumOff val="50000"/>
+  </cs:variation>
+</cs:colorStyle>
+</file>
+
+<file path=word/charts/colors2.xml><?xml version="1.0" encoding="utf-8"?>
+<cs:colorStyle xmlns:cs="http://schemas.microsoft.com/office/drawing/2012/chartStyle" xmlns:a="http://schemas.openxmlformats.org/drawingml/2006/main" meth="cycle" id="10">
+  <a:schemeClr val="accent1"/>
+  <a:schemeClr val="accent2"/>
+  <a:schemeClr val="accent3"/>
+  <a:schemeClr val="accent4"/>
+  <a:schemeClr val="accent5"/>
+  <a:schemeClr val="accent6"/>
+  <cs:variation/>
+  <cs:variation>
+    <a:lumMod val="60000"/>
+  </cs:variation>
+  <cs:variation>
+    <a:lumMod val="80000"/>
+    <a:lumOff val="20000"/>
+  </cs:variation>
+  <cs:variation>
+    <a:lumMod val="80000"/>
+  </cs:variation>
+  <cs:variation>
+    <a:lumMod val="60000"/>
+    <a:lumOff val="40000"/>
+  </cs:variation>
+  <cs:variation>
+    <a:lumMod val="50000"/>
+  </cs:variation>
+  <cs:variation>
+    <a:lumMod val="70000"/>
+    <a:lumOff val="30000"/>
+  </cs:variation>
+  <cs:variation>
+    <a:lumMod val="70000"/>
+  </cs:variation>
+  <cs:variation>
+    <a:lumMod val="50000"/>
+    <a:lumOff val="50000"/>
+  </cs:variation>
+</cs:colorStyle>
+</file>
+
+<file path=word/charts/style1.xml><?xml version="1.0" encoding="utf-8"?>
+<cs:chartStyle xmlns:cs="http://schemas.microsoft.com/office/drawing/2012/chartStyle" xmlns:a="http://schemas.openxmlformats.org/drawingml/2006/main" id="227">
+  <cs:axisTitle>
+    <cs:lnRef idx="0"/>
+    <cs:fillRef idx="0"/>
+    <cs:effectRef idx="0"/>
+    <cs:fontRef idx="minor">
+      <a:schemeClr val="tx1">
+        <a:lumMod val="65000"/>
+        <a:lumOff val="35000"/>
+      </a:schemeClr>
+    </cs:fontRef>
+    <cs:defRPr sz="1000" kern="1200"/>
+  </cs:axisTitle>
+  <cs:categoryAxis>
+    <cs:lnRef idx="0"/>
+    <cs:fillRef idx="0"/>
+    <cs:effectRef idx="0"/>
+    <cs:fontRef idx="minor">
+      <a:schemeClr val="tx1">
+        <a:lumMod val="65000"/>
+        <a:lumOff val="35000"/>
+      </a:schemeClr>
+    </cs:fontRef>
+    <cs:spPr>
+      <a:ln w="9525" cap="flat" cmpd="sng" algn="ctr">
+        <a:solidFill>
+          <a:schemeClr val="tx1">
+            <a:lumMod val="15000"/>
+            <a:lumOff val="85000"/>
+          </a:schemeClr>
+        </a:solidFill>
+        <a:round/>
+      </a:ln>
+    </cs:spPr>
+    <cs:defRPr sz="900" kern="1200"/>
+  </cs:categoryAxis>
+  <cs:chartArea mods="allowNoFillOverride allowNoLineOverride">
+    <cs:lnRef idx="0"/>
+    <cs:fillRef idx="0"/>
+    <cs:effectRef idx="0"/>
+    <cs:fontRef idx="minor">
+      <a:schemeClr val="tx1"/>
+    </cs:fontRef>
+    <cs:spPr>
+      <a:solidFill>
+        <a:schemeClr val="bg1"/>
+      </a:solidFill>
+      <a:ln w="9525" cap="flat" cmpd="sng" algn="ctr">
+        <a:solidFill>
+          <a:schemeClr val="tx1">
+            <a:lumMod val="15000"/>
+            <a:lumOff val="85000"/>
+          </a:schemeClr>
+        </a:solidFill>
+        <a:round/>
+      </a:ln>
+    </cs:spPr>
+    <cs:defRPr sz="1000" kern="1200"/>
+  </cs:chartArea>
+  <cs:dataLabel>
+    <cs:lnRef idx="0"/>
+    <cs:fillRef idx="0"/>
+    <cs:effectRef idx="0"/>
+    <cs:fontRef idx="minor">
+      <a:schemeClr val="tx1">
+        <a:lumMod val="75000"/>
+        <a:lumOff val="25000"/>
+      </a:schemeClr>
+    </cs:fontRef>
+    <cs:defRPr sz="900" kern="1200"/>
+  </cs:dataLabel>
+  <cs:dataLabelCallout>
+    <cs:lnRef idx="0"/>
+    <cs:fillRef idx="0"/>
+    <cs:effectRef idx="0"/>
+    <cs:fontRef idx="minor">
+      <a:schemeClr val="dk1">
+        <a:lumMod val="65000"/>
+        <a:lumOff val="35000"/>
+      </a:schemeClr>
+    </cs:fontRef>
+    <cs:spPr>
+      <a:solidFill>
+        <a:schemeClr val="lt1"/>
+      </a:solidFill>
+      <a:ln>
+        <a:solidFill>
+          <a:schemeClr val="dk1">
+            <a:lumMod val="25000"/>
+            <a:lumOff val="75000"/>
+          </a:schemeClr>
+        </a:solidFill>
+      </a:ln>
+    </cs:spPr>
+    <cs:defRPr sz="900" kern="1200"/>
+    <cs:bodyPr rot="0" spcFirstLastPara="1" vertOverflow="clip" horzOverflow="clip" vert="horz" wrap="square" lIns="36576" tIns="18288" rIns="36576" bIns="18288" anchor="ctr" anchorCtr="1">
+      <a:spAutoFit/>
+    </cs:bodyPr>
+  </cs:dataLabelCallout>
+  <cs:dataPoint>
+    <cs:lnRef idx="0"/>
+    <cs:fillRef idx="1">
+      <cs:styleClr val="auto"/>
+    </cs:fillRef>
+    <cs:effectRef idx="0"/>
+    <cs:fontRef idx="minor">
+      <a:schemeClr val="tx1"/>
+    </cs:fontRef>
+    <cs:spPr>
+      <a:solidFill>
+        <a:schemeClr val="phClr"/>
+      </a:solidFill>
+    </cs:spPr>
+  </cs:dataPoint>
+  <cs:dataPoint3D>
+    <cs:lnRef idx="0"/>
+    <cs:fillRef idx="1">
+      <cs:styleClr val="auto"/>
+    </cs:fillRef>
+    <cs:effectRef idx="0"/>
+    <cs:fontRef idx="minor">
+      <a:schemeClr val="tx1"/>
+    </cs:fontRef>
+    <cs:spPr>
+      <a:solidFill>
+        <a:schemeClr val="phClr"/>
+      </a:solidFill>
+    </cs:spPr>
+  </cs:dataPoint3D>
+  <cs:dataPointLine>
+    <cs:lnRef idx="0">
+      <cs:styleClr val="auto"/>
+    </cs:lnRef>
+    <cs:fillRef idx="1"/>
+    <cs:effectRef idx="0"/>
+    <cs:fontRef idx="minor">
+      <a:schemeClr val="tx1"/>
+    </cs:fontRef>
+    <cs:spPr>
+      <a:ln w="28575" cap="rnd">
+        <a:solidFill>
+          <a:schemeClr val="phClr"/>
+        </a:solidFill>
+        <a:round/>
+      </a:ln>
+    </cs:spPr>
+  </cs:dataPointLine>
+  <cs:dataPointMarker>
+    <cs:lnRef idx="0">
+      <cs:styleClr val="auto"/>
+    </cs:lnRef>
+    <cs:fillRef idx="1">
+      <cs:styleClr val="auto"/>
+    </cs:fillRef>
+    <cs:effectRef idx="0"/>
+    <cs:fontRef idx="minor">
+      <a:schemeClr val="tx1"/>
+    </cs:fontRef>
+    <cs:spPr>
+      <a:solidFill>
+        <a:schemeClr val="phClr"/>
+      </a:solidFill>
+      <a:ln w="9525">
+        <a:solidFill>
+          <a:schemeClr val="phClr"/>
+        </a:solidFill>
+      </a:ln>
+    </cs:spPr>
+  </cs:dataPointMarker>
+  <cs:dataPointMarkerLayout symbol="circle" size="5"/>
+  <cs:dataPointWireframe>
+    <cs:lnRef idx="0">
+      <cs:styleClr val="auto"/>
+    </cs:lnRef>
+    <cs:fillRef idx="1"/>
+    <cs:effectRef idx="0"/>
+    <cs:fontRef idx="minor">
+      <a:schemeClr val="tx1"/>
+    </cs:fontRef>
+    <cs:spPr>
+      <a:ln w="9525" cap="rnd">
+        <a:solidFill>
+          <a:schemeClr val="phClr"/>
+        </a:solidFill>
+        <a:round/>
+      </a:ln>
+    </cs:spPr>
+  </cs:dataPointWireframe>
+  <cs:dataTable>
+    <cs:lnRef idx="0"/>
+    <cs:fillRef idx="0"/>
+    <cs:effectRef idx="0"/>
+    <cs:fontRef idx="minor">
+      <a:schemeClr val="tx1">
+        <a:lumMod val="65000"/>
+        <a:lumOff val="35000"/>
+      </a:schemeClr>
+    </cs:fontRef>
+    <cs:spPr>
+      <a:noFill/>
+      <a:ln w="9525" cap="flat" cmpd="sng" algn="ctr">
+        <a:solidFill>
+          <a:schemeClr val="tx1">
+            <a:lumMod val="15000"/>
+            <a:lumOff val="85000"/>
+          </a:schemeClr>
+        </a:solidFill>
+        <a:round/>
+      </a:ln>
+    </cs:spPr>
+    <cs:defRPr sz="900" kern="1200"/>
+  </cs:dataTable>
+  <cs:downBar>
+    <cs:lnRef idx="0"/>
+    <cs:fillRef idx="0"/>
+    <cs:effectRef idx="0"/>
+    <cs:fontRef idx="minor">
+      <a:schemeClr val="dk1"/>
+    </cs:fontRef>
+    <cs:spPr>
+      <a:solidFill>
+        <a:schemeClr val="dk1">
+          <a:lumMod val="65000"/>
+          <a:lumOff val="35000"/>
+        </a:schemeClr>
+      </a:solidFill>
+      <a:ln w="9525">
+        <a:solidFill>
+          <a:schemeClr val="tx1">
+            <a:lumMod val="65000"/>
+            <a:lumOff val="35000"/>
+          </a:schemeClr>
+        </a:solidFill>
+      </a:ln>
+    </cs:spPr>
+  </cs:downBar>
+  <cs:dropLine>
+    <cs:lnRef idx="0"/>
+    <cs:fillRef idx="0"/>
+    <cs:effectRef idx="0"/>
+    <cs:fontRef idx="minor">
+      <a:schemeClr val="tx1"/>
+    </cs:fontRef>
+    <cs:spPr>
+      <a:ln w="9525" cap="flat" cmpd="sng" algn="ctr">
+        <a:solidFill>
+          <a:schemeClr val="tx1">
+            <a:lumMod val="35000"/>
+            <a:lumOff val="65000"/>
+          </a:schemeClr>
+        </a:solidFill>
+        <a:round/>
+      </a:ln>
+    </cs:spPr>
+  </cs:dropLine>
+  <cs:errorBar>
+    <cs:lnRef idx="0"/>
+    <cs:fillRef idx="0"/>
+    <cs:effectRef idx="0"/>
+    <cs:fontRef idx="minor">
+      <a:schemeClr val="tx1"/>
+    </cs:fontRef>
+    <cs:spPr>
+      <a:ln w="9525" cap="flat" cmpd="sng" algn="ctr">
+        <a:solidFill>
+          <a:schemeClr val="tx1">
+            <a:lumMod val="65000"/>
+            <a:lumOff val="35000"/>
+          </a:schemeClr>
+        </a:solidFill>
+        <a:round/>
+      </a:ln>
+    </cs:spPr>
+  </cs:errorBar>
+  <cs:floor>
+    <cs:lnRef idx="0"/>
+    <cs:fillRef idx="0"/>
+    <cs:effectRef idx="0"/>
+    <cs:fontRef idx="minor">
+      <a:schemeClr val="tx1"/>
+    </cs:fontRef>
+    <cs:spPr>
+      <a:noFill/>
+      <a:ln>
+        <a:noFill/>
+      </a:ln>
+    </cs:spPr>
+  </cs:floor>
+  <cs:gridlineMajor>
+    <cs:lnRef idx="0"/>
+    <cs:fillRef idx="0"/>
+    <cs:effectRef idx="0"/>
+    <cs:fontRef idx="minor">
+      <a:schemeClr val="tx1"/>
+    </cs:fontRef>
+    <cs:spPr>
+      <a:ln w="9525" cap="flat" cmpd="sng" algn="ctr">
+        <a:solidFill>
+          <a:schemeClr val="tx1">
+            <a:lumMod val="15000"/>
+            <a:lumOff val="85000"/>
+          </a:schemeClr>
+        </a:solidFill>
+        <a:round/>
+      </a:ln>
+    </cs:spPr>
+  </cs:gridlineMajor>
+  <cs:gridlineMinor>
+    <cs:lnRef idx="0"/>
+    <cs:fillRef idx="0"/>
+    <cs:effectRef idx="0"/>
+    <cs:fontRef idx="minor">
+      <a:schemeClr val="tx1"/>
+    </cs:fontRef>
+    <cs:spPr>
+      <a:ln w="9525" cap="flat" cmpd="sng" algn="ctr">
+        <a:solidFill>
+          <a:schemeClr val="tx1">
+            <a:lumMod val="5000"/>
+            <a:lumOff val="95000"/>
+          </a:schemeClr>
+        </a:solidFill>
+        <a:round/>
+      </a:ln>
+    </cs:spPr>
+  </cs:gridlineMinor>
+  <cs:hiLoLine>
+    <cs:lnRef idx="0"/>
+    <cs:fillRef idx="0"/>
+    <cs:effectRef idx="0"/>
+    <cs:fontRef idx="minor">
+      <a:schemeClr val="tx1"/>
+    </cs:fontRef>
+    <cs:spPr>
+      <a:ln w="9525" cap="flat" cmpd="sng" algn="ctr">
+        <a:solidFill>
+          <a:schemeClr val="tx1">
+            <a:lumMod val="75000"/>
+            <a:lumOff val="25000"/>
+          </a:schemeClr>
+        </a:solidFill>
+        <a:round/>
+      </a:ln>
+    </cs:spPr>
+  </cs:hiLoLine>
+  <cs:leaderLine>
+    <cs:lnRef idx="0"/>
+    <cs:fillRef idx="0"/>
+    <cs:effectRef idx="0"/>
+    <cs:fontRef idx="minor">
+      <a:schemeClr val="tx1"/>
+    </cs:fontRef>
+    <cs:spPr>
+      <a:ln w="9525" cap="flat" cmpd="sng" algn="ctr">
+        <a:solidFill>
+          <a:schemeClr val="tx1">
+            <a:lumMod val="35000"/>
+            <a:lumOff val="65000"/>
+          </a:schemeClr>
+        </a:solidFill>
+        <a:round/>
+      </a:ln>
+    </cs:spPr>
+  </cs:leaderLine>
+  <cs:legend>
+    <cs:lnRef idx="0"/>
+    <cs:fillRef idx="0"/>
+    <cs:effectRef idx="0"/>
+    <cs:fontRef idx="minor">
+      <a:schemeClr val="tx1">
+        <a:lumMod val="65000"/>
+        <a:lumOff val="35000"/>
+      </a:schemeClr>
+    </cs:fontRef>
+    <cs:defRPr sz="900" kern="1200"/>
+  </cs:legend>
+  <cs:plotArea mods="allowNoFillOverride allowNoLineOverride">
+    <cs:lnRef idx="0"/>
+    <cs:fillRef idx="0"/>
+    <cs:effectRef idx="0"/>
+    <cs:fontRef idx="minor">
+      <a:schemeClr val="tx1"/>
+    </cs:fontRef>
+  </cs:plotArea>
+  <cs:plotArea3D mods="allowNoFillOverride allowNoLineOverride">
+    <cs:lnRef idx="0"/>
+    <cs:fillRef idx="0"/>
+    <cs:effectRef idx="0"/>
+    <cs:fontRef idx="minor">
+      <a:schemeClr val="tx1"/>
+    </cs:fontRef>
+  </cs:plotArea3D>
+  <cs:seriesAxis>
+    <cs:lnRef idx="0"/>
+    <cs:fillRef idx="0"/>
+    <cs:effectRef idx="0"/>
+    <cs:fontRef idx="minor">
+      <a:schemeClr val="tx1">
+        <a:lumMod val="65000"/>
+        <a:lumOff val="35000"/>
+      </a:schemeClr>
+    </cs:fontRef>
+    <cs:defRPr sz="900" kern="1200"/>
+  </cs:seriesAxis>
+  <cs:seriesLine>
+    <cs:lnRef idx="0"/>
+    <cs:fillRef idx="0"/>
+    <cs:effectRef idx="0"/>
+    <cs:fontRef idx="minor">
+      <a:schemeClr val="tx1"/>
+    </cs:fontRef>
+    <cs:spPr>
+      <a:ln w="9525" cap="flat" cmpd="sng" algn="ctr">
+        <a:solidFill>
+          <a:schemeClr val="tx1">
+            <a:lumMod val="35000"/>
+            <a:lumOff val="65000"/>
+          </a:schemeClr>
+        </a:solidFill>
+        <a:round/>
+      </a:ln>
+    </cs:spPr>
+  </cs:seriesLine>
+  <cs:title>
+    <cs:lnRef idx="0"/>
+    <cs:fillRef idx="0"/>
+    <cs:effectRef idx="0"/>
+    <cs:fontRef idx="minor">
+      <a:schemeClr val="tx1">
+        <a:lumMod val="65000"/>
+        <a:lumOff val="35000"/>
+      </a:schemeClr>
+    </cs:fontRef>
+    <cs:defRPr sz="1400" b="0" kern="1200" spc="0" baseline="0"/>
+  </cs:title>
+  <cs:trendline>
+    <cs:lnRef idx="0">
+      <cs:styleClr val="auto"/>
+    </cs:lnRef>
+    <cs:fillRef idx="0"/>
+    <cs:effectRef idx="0"/>
+    <cs:fontRef idx="minor">
+      <a:schemeClr val="tx1"/>
+    </cs:fontRef>
+    <cs:spPr>
+      <a:ln w="19050" cap="rnd">
+        <a:solidFill>
+          <a:schemeClr val="phClr"/>
+        </a:solidFill>
+        <a:prstDash val="sysDot"/>
+      </a:ln>
+    </cs:spPr>
+  </cs:trendline>
+  <cs:trendlineLabel>
+    <cs:lnRef idx="0"/>
+    <cs:fillRef idx="0"/>
+    <cs:effectRef idx="0"/>
+    <cs:fontRef idx="minor">
+      <a:schemeClr val="tx1">
+        <a:lumMod val="65000"/>
+        <a:lumOff val="35000"/>
+      </a:schemeClr>
+    </cs:fontRef>
+    <cs:defRPr sz="900" kern="1200"/>
+  </cs:trendlineLabel>
+  <cs:upBar>
+    <cs:lnRef idx="0"/>
+    <cs:fillRef idx="0"/>
+    <cs:effectRef idx="0"/>
+    <cs:fontRef idx="minor">
+      <a:schemeClr val="dk1"/>
+    </cs:fontRef>
+    <cs:spPr>
+      <a:solidFill>
+        <a:schemeClr val="lt1"/>
+      </a:solidFill>
+      <a:ln w="9525">
+        <a:solidFill>
+          <a:schemeClr val="tx1">
+            <a:lumMod val="15000"/>
+            <a:lumOff val="85000"/>
+          </a:schemeClr>
+        </a:solidFill>
+      </a:ln>
+    </cs:spPr>
+  </cs:upBar>
+  <cs:valueAxis>
+    <cs:lnRef idx="0"/>
+    <cs:fillRef idx="0"/>
+    <cs:effectRef idx="0"/>
+    <cs:fontRef idx="minor">
+      <a:schemeClr val="tx1">
+        <a:lumMod val="65000"/>
+        <a:lumOff val="35000"/>
+      </a:schemeClr>
+    </cs:fontRef>
+    <cs:defRPr sz="900" kern="1200"/>
+  </cs:valueAxis>
+  <cs:wall>
+    <cs:lnRef idx="0"/>
+    <cs:fillRef idx="0"/>
+    <cs:effectRef idx="0"/>
+    <cs:fontRef idx="minor">
+      <a:schemeClr val="tx1"/>
+    </cs:fontRef>
+    <cs:spPr>
+      <a:noFill/>
+      <a:ln>
+        <a:noFill/>
+      </a:ln>
+    </cs:spPr>
+  </cs:wall>
+</cs:chartStyle>
+</file>
+
+<file path=word/charts/style2.xml><?xml version="1.0" encoding="utf-8"?>
+<cs:chartStyle xmlns:cs="http://schemas.microsoft.com/office/drawing/2012/chartStyle" xmlns:a="http://schemas.openxmlformats.org/drawingml/2006/main" id="201">
+  <cs:axisTitle>
+    <cs:lnRef idx="0"/>
+    <cs:fillRef idx="0"/>
+    <cs:effectRef idx="0"/>
+    <cs:fontRef idx="minor">
+      <a:schemeClr val="tx1">
+        <a:lumMod val="65000"/>
+        <a:lumOff val="35000"/>
+      </a:schemeClr>
+    </cs:fontRef>
+    <cs:defRPr sz="1000" kern="1200"/>
+  </cs:axisTitle>
+  <cs:categoryAxis>
+    <cs:lnRef idx="0"/>
+    <cs:fillRef idx="0"/>
+    <cs:effectRef idx="0"/>
+    <cs:fontRef idx="minor">
+      <a:schemeClr val="tx1">
+        <a:lumMod val="65000"/>
+        <a:lumOff val="35000"/>
+      </a:schemeClr>
+    </cs:fontRef>
+    <cs:spPr>
+      <a:ln w="9525" cap="flat" cmpd="sng" algn="ctr">
+        <a:solidFill>
+          <a:schemeClr val="tx1">
+            <a:lumMod val="15000"/>
+            <a:lumOff val="85000"/>
+          </a:schemeClr>
+        </a:solidFill>
+        <a:round/>
+      </a:ln>
+    </cs:spPr>
+    <cs:defRPr sz="900" kern="1200"/>
+  </cs:categoryAxis>
+  <cs:chartArea mods="allowNoFillOverride allowNoLineOverride">
+    <cs:lnRef idx="0"/>
+    <cs:fillRef idx="0"/>
+    <cs:effectRef idx="0"/>
+    <cs:fontRef idx="minor">
+      <a:schemeClr val="tx1"/>
+    </cs:fontRef>
+    <cs:spPr>
+      <a:solidFill>
+        <a:schemeClr val="bg1"/>
+      </a:solidFill>
+      <a:ln w="9525" cap="flat" cmpd="sng" algn="ctr">
+        <a:solidFill>
+          <a:schemeClr val="tx1">
+            <a:lumMod val="15000"/>
+            <a:lumOff val="85000"/>
+          </a:schemeClr>
+        </a:solidFill>
+        <a:round/>
+      </a:ln>
+    </cs:spPr>
+    <cs:defRPr sz="1000" kern="1200"/>
+  </cs:chartArea>
+  <cs:dataLabel>
+    <cs:lnRef idx="0"/>
+    <cs:fillRef idx="0"/>
+    <cs:effectRef idx="0"/>
+    <cs:fontRef idx="minor">
+      <a:schemeClr val="tx1">
+        <a:lumMod val="75000"/>
+        <a:lumOff val="25000"/>
+      </a:schemeClr>
+    </cs:fontRef>
+    <cs:defRPr sz="900" kern="1200"/>
+  </cs:dataLabel>
+  <cs:dataLabelCallout>
+    <cs:lnRef idx="0"/>
+    <cs:fillRef idx="0"/>
+    <cs:effectRef idx="0"/>
+    <cs:fontRef idx="minor">
+      <a:schemeClr val="dk1">
+        <a:lumMod val="65000"/>
+        <a:lumOff val="35000"/>
+      </a:schemeClr>
+    </cs:fontRef>
+    <cs:spPr>
+      <a:solidFill>
+        <a:schemeClr val="lt1"/>
+      </a:solidFill>
+      <a:ln>
+        <a:solidFill>
+          <a:schemeClr val="dk1">
+            <a:lumMod val="25000"/>
+            <a:lumOff val="75000"/>
+          </a:schemeClr>
+        </a:solidFill>
+      </a:ln>
+    </cs:spPr>
+    <cs:defRPr sz="900" kern="1200"/>
+    <cs:bodyPr rot="0" spcFirstLastPara="1" vertOverflow="clip" horzOverflow="clip" vert="horz" wrap="square" lIns="36576" tIns="18288" rIns="36576" bIns="18288" anchor="ctr" anchorCtr="1">
+      <a:spAutoFit/>
+    </cs:bodyPr>
+  </cs:dataLabelCallout>
+  <cs:dataPoint>
+    <cs:lnRef idx="0"/>
+    <cs:fillRef idx="1">
+      <cs:styleClr val="auto"/>
+    </cs:fillRef>
+    <cs:effectRef idx="0"/>
+    <cs:fontRef idx="minor">
+      <a:schemeClr val="tx1"/>
+    </cs:fontRef>
+  </cs:dataPoint>
+  <cs:dataPoint3D>
+    <cs:lnRef idx="0"/>
+    <cs:fillRef idx="1">
+      <cs:styleClr val="auto"/>
+    </cs:fillRef>
+    <cs:effectRef idx="0"/>
+    <cs:fontRef idx="minor">
+      <a:schemeClr val="tx1"/>
+    </cs:fontRef>
+  </cs:dataPoint3D>
+  <cs:dataPointLine>
+    <cs:lnRef idx="0">
+      <cs:styleClr val="auto"/>
+    </cs:lnRef>
+    <cs:fillRef idx="1"/>
+    <cs:effectRef idx="0"/>
+    <cs:fontRef idx="minor">
+      <a:schemeClr val="tx1"/>
+    </cs:fontRef>
+    <cs:spPr>
+      <a:ln w="28575" cap="rnd">
+        <a:solidFill>
+          <a:schemeClr val="phClr"/>
+        </a:solidFill>
+        <a:round/>
+      </a:ln>
+    </cs:spPr>
+  </cs:dataPointLine>
+  <cs:dataPointMarker>
+    <cs:lnRef idx="0">
+      <cs:styleClr val="auto"/>
+    </cs:lnRef>
+    <cs:fillRef idx="1">
+      <cs:styleClr val="auto"/>
+    </cs:fillRef>
+    <cs:effectRef idx="0"/>
+    <cs:fontRef idx="minor">
+      <a:schemeClr val="tx1"/>
+    </cs:fontRef>
+    <cs:spPr>
+      <a:ln w="9525">
+        <a:solidFill>
+          <a:schemeClr val="phClr"/>
+        </a:solidFill>
+      </a:ln>
+    </cs:spPr>
+  </cs:dataPointMarker>
+  <cs:dataPointMarkerLayout symbol="circle" size="5"/>
+  <cs:dataPointWireframe>
+    <cs:lnRef idx="0">
+      <cs:styleClr val="auto"/>
+    </cs:lnRef>
+    <cs:fillRef idx="1"/>
+    <cs:effectRef idx="0"/>
+    <cs:fontRef idx="minor">
+      <a:schemeClr val="tx1"/>
+    </cs:fontRef>
+    <cs:spPr>
+      <a:ln w="9525" cap="rnd">
+        <a:solidFill>
+          <a:schemeClr val="phClr"/>
+        </a:solidFill>
+        <a:round/>
+      </a:ln>
+    </cs:spPr>
+  </cs:dataPointWireframe>
+  <cs:dataTable>
+    <cs:lnRef idx="0"/>
+    <cs:fillRef idx="0"/>
+    <cs:effectRef idx="0"/>
+    <cs:fontRef idx="minor">
+      <a:schemeClr val="tx1">
+        <a:lumMod val="65000"/>
+        <a:lumOff val="35000"/>
+      </a:schemeClr>
+    </cs:fontRef>
+    <cs:spPr>
+      <a:noFill/>
+      <a:ln w="9525" cap="flat" cmpd="sng" algn="ctr">
+        <a:solidFill>
+          <a:schemeClr val="tx1">
+            <a:lumMod val="15000"/>
+            <a:lumOff val="85000"/>
+          </a:schemeClr>
+        </a:solidFill>
+        <a:round/>
+      </a:ln>
+    </cs:spPr>
+    <cs:defRPr sz="900" kern="1200"/>
+  </cs:dataTable>
+  <cs:downBar>
+    <cs:lnRef idx="0"/>
+    <cs:fillRef idx="0"/>
+    <cs:effectRef idx="0"/>
+    <cs:fontRef idx="minor">
+      <a:schemeClr val="dk1"/>
+    </cs:fontRef>
+    <cs:spPr>
+      <a:solidFill>
+        <a:schemeClr val="dk1">
+          <a:lumMod val="65000"/>
+          <a:lumOff val="35000"/>
+        </a:schemeClr>
+      </a:solidFill>
+      <a:ln w="9525">
+        <a:solidFill>
+          <a:schemeClr val="tx1">
+            <a:lumMod val="65000"/>
+            <a:lumOff val="35000"/>
+          </a:schemeClr>
+        </a:solidFill>
+      </a:ln>
+    </cs:spPr>
+  </cs:downBar>
+  <cs:dropLine>
+    <cs:lnRef idx="0"/>
+    <cs:fillRef idx="0"/>
+    <cs:effectRef idx="0"/>
+    <cs:fontRef idx="minor">
+      <a:schemeClr val="tx1"/>
+    </cs:fontRef>
+    <cs:spPr>
+      <a:ln w="9525" cap="flat" cmpd="sng" algn="ctr">
+        <a:solidFill>
+          <a:schemeClr val="tx1">
+            <a:lumMod val="35000"/>
+            <a:lumOff val="65000"/>
+          </a:schemeClr>
+        </a:solidFill>
+        <a:round/>
+      </a:ln>
+    </cs:spPr>
+  </cs:dropLine>
+  <cs:errorBar>
+    <cs:lnRef idx="0"/>
+    <cs:fillRef idx="0"/>
+    <cs:effectRef idx="0"/>
+    <cs:fontRef idx="minor">
+      <a:schemeClr val="tx1"/>
+    </cs:fontRef>
+    <cs:spPr>
+      <a:ln w="9525" cap="flat" cmpd="sng" algn="ctr">
+        <a:solidFill>
+          <a:schemeClr val="tx1">
+            <a:lumMod val="65000"/>
+            <a:lumOff val="35000"/>
+          </a:schemeClr>
+        </a:solidFill>
+        <a:round/>
+      </a:ln>
+    </cs:spPr>
+  </cs:errorBar>
+  <cs:floor>
+    <cs:lnRef idx="0"/>
+    <cs:fillRef idx="0"/>
+    <cs:effectRef idx="0"/>
+    <cs:fontRef idx="minor">
+      <a:schemeClr val="tx1"/>
+    </cs:fontRef>
+    <cs:spPr>
+      <a:noFill/>
+      <a:ln>
+        <a:noFill/>
+      </a:ln>
+    </cs:spPr>
+  </cs:floor>
+  <cs:gridlineMajor>
+    <cs:lnRef idx="0"/>
+    <cs:fillRef idx="0"/>
+    <cs:effectRef idx="0"/>
+    <cs:fontRef idx="minor">
+      <a:schemeClr val="tx1"/>
+    </cs:fontRef>
+    <cs:spPr>
+      <a:ln w="9525" cap="flat" cmpd="sng" algn="ctr">
+        <a:solidFill>
+          <a:schemeClr val="tx1">
+            <a:lumMod val="15000"/>
+            <a:lumOff val="85000"/>
+          </a:schemeClr>
+        </a:solidFill>
+        <a:round/>
+      </a:ln>
+    </cs:spPr>
+  </cs:gridlineMajor>
+  <cs:gridlineMinor>
+    <cs:lnRef idx="0"/>
+    <cs:fillRef idx="0"/>
+    <cs:effectRef idx="0"/>
+    <cs:fontRef idx="minor">
+      <a:schemeClr val="tx1"/>
+    </cs:fontRef>
+    <cs:spPr>
+      <a:ln w="9525" cap="flat" cmpd="sng" algn="ctr">
+        <a:solidFill>
+          <a:schemeClr val="tx1">
+            <a:lumMod val="5000"/>
+            <a:lumOff val="95000"/>
+          </a:schemeClr>
+        </a:solidFill>
+        <a:round/>
+      </a:ln>
+    </cs:spPr>
+  </cs:gridlineMinor>
+  <cs:hiLoLine>
+    <cs:lnRef idx="0"/>
+    <cs:fillRef idx="0"/>
+    <cs:effectRef idx="0"/>
+    <cs:fontRef idx="minor">
+      <a:schemeClr val="tx1"/>
+    </cs:fontRef>
+    <cs:spPr>
+      <a:ln w="9525" cap="flat" cmpd="sng" algn="ctr">
+        <a:solidFill>
+          <a:schemeClr val="tx1">
+            <a:lumMod val="75000"/>
+            <a:lumOff val="25000"/>
+          </a:schemeClr>
+        </a:solidFill>
+        <a:round/>
+      </a:ln>
+    </cs:spPr>
+  </cs:hiLoLine>
+  <cs:leaderLine>
+    <cs:lnRef idx="0"/>
+    <cs:fillRef idx="0"/>
+    <cs:effectRef idx="0"/>
+    <cs:fontRef idx="minor">
+      <a:schemeClr val="tx1"/>
+    </cs:fontRef>
+    <cs:spPr>
+      <a:ln w="9525" cap="flat" cmpd="sng" algn="ctr">
+        <a:solidFill>
+          <a:schemeClr val="tx1">
+            <a:lumMod val="35000"/>
+            <a:lumOff val="65000"/>
+          </a:schemeClr>
+        </a:solidFill>
+        <a:round/>
+      </a:ln>
+    </cs:spPr>
+  </cs:leaderLine>
+  <cs:legend>
+    <cs:lnRef idx="0"/>
+    <cs:fillRef idx="0"/>
+    <cs:effectRef idx="0"/>
+    <cs:fontRef idx="minor">
+      <a:schemeClr val="tx1">
+        <a:lumMod val="65000"/>
+        <a:lumOff val="35000"/>
+      </a:schemeClr>
+    </cs:fontRef>
+    <cs:defRPr sz="900" kern="1200"/>
+  </cs:legend>
+  <cs:plotArea mods="allowNoFillOverride allowNoLineOverride">
+    <cs:lnRef idx="0"/>
+    <cs:fillRef idx="0"/>
+    <cs:effectRef idx="0"/>
+    <cs:fontRef idx="minor">
+      <a:schemeClr val="tx1"/>
+    </cs:fontRef>
+  </cs:plotArea>
+  <cs:plotArea3D mods="allowNoFillOverride allowNoLineOverride">
+    <cs:lnRef idx="0"/>
+    <cs:fillRef idx="0"/>
+    <cs:effectRef idx="0"/>
+    <cs:fontRef idx="minor">
+      <a:schemeClr val="tx1"/>
+    </cs:fontRef>
+  </cs:plotArea3D>
+  <cs:seriesAxis>
+    <cs:lnRef idx="0"/>
+    <cs:fillRef idx="0"/>
+    <cs:effectRef idx="0"/>
+    <cs:fontRef idx="minor">
+      <a:schemeClr val="tx1">
+        <a:lumMod val="65000"/>
+        <a:lumOff val="35000"/>
+      </a:schemeClr>
+    </cs:fontRef>
+    <cs:defRPr sz="900" kern="1200"/>
+  </cs:seriesAxis>
+  <cs:seriesLine>
+    <cs:lnRef idx="0"/>
+    <cs:fillRef idx="0"/>
+    <cs:effectRef idx="0"/>
+    <cs:fontRef idx="minor">
+      <a:schemeClr val="tx1"/>
+    </cs:fontRef>
+    <cs:spPr>
+      <a:ln w="9525" cap="flat" cmpd="sng" algn="ctr">
+        <a:solidFill>
+          <a:schemeClr val="tx1">
+            <a:lumMod val="35000"/>
+            <a:lumOff val="65000"/>
+          </a:schemeClr>
+        </a:solidFill>
+        <a:round/>
+      </a:ln>
+    </cs:spPr>
+  </cs:seriesLine>
+  <cs:title>
+    <cs:lnRef idx="0"/>
+    <cs:fillRef idx="0"/>
+    <cs:effectRef idx="0"/>
+    <cs:fontRef idx="minor">
+      <a:schemeClr val="tx1">
+        <a:lumMod val="65000"/>
+        <a:lumOff val="35000"/>
+      </a:schemeClr>
+    </cs:fontRef>
+    <cs:defRPr sz="1400" b="0" kern="1200" spc="0" baseline="0"/>
+  </cs:title>
+  <cs:trendline>
+    <cs:lnRef idx="0">
+      <cs:styleClr val="auto"/>
+    </cs:lnRef>
+    <cs:fillRef idx="0"/>
+    <cs:effectRef idx="0"/>
+    <cs:fontRef idx="minor">
+      <a:schemeClr val="tx1"/>
+    </cs:fontRef>
+    <cs:spPr>
+      <a:ln w="19050" cap="rnd">
+        <a:solidFill>
+          <a:schemeClr val="phClr"/>
+        </a:solidFill>
+        <a:prstDash val="sysDot"/>
+      </a:ln>
+    </cs:spPr>
+  </cs:trendline>
+  <cs:trendlineLabel>
+    <cs:lnRef idx="0"/>
+    <cs:fillRef idx="0"/>
+    <cs:effectRef idx="0"/>
+    <cs:fontRef idx="minor">
+      <a:schemeClr val="tx1">
+        <a:lumMod val="65000"/>
+        <a:lumOff val="35000"/>
+      </a:schemeClr>
+    </cs:fontRef>
+    <cs:defRPr sz="900" kern="1200"/>
+  </cs:trendlineLabel>
+  <cs:upBar>
+    <cs:lnRef idx="0"/>
+    <cs:fillRef idx="0"/>
+    <cs:effectRef idx="0"/>
+    <cs:fontRef idx="minor">
+      <a:schemeClr val="dk1"/>
+    </cs:fontRef>
+    <cs:spPr>
+      <a:solidFill>
+        <a:schemeClr val="lt1"/>
+      </a:solidFill>
+      <a:ln w="9525">
+        <a:solidFill>
+          <a:schemeClr val="tx1">
+            <a:lumMod val="15000"/>
+            <a:lumOff val="85000"/>
+          </a:schemeClr>
+        </a:solidFill>
+      </a:ln>
+    </cs:spPr>
+  </cs:upBar>
+  <cs:valueAxis>
+    <cs:lnRef idx="0"/>
+    <cs:fillRef idx="0"/>
+    <cs:effectRef idx="0"/>
+    <cs:fontRef idx="minor">
+      <a:schemeClr val="tx1">
+        <a:lumMod val="65000"/>
+        <a:lumOff val="35000"/>
+      </a:schemeClr>
+    </cs:fontRef>
+    <cs:defRPr sz="900" kern="1200"/>
+  </cs:valueAxis>
+  <cs:wall>
+    <cs:lnRef idx="0"/>
+    <cs:fillRef idx="0"/>
+    <cs:effectRef idx="0"/>
+    <cs:fontRef idx="minor">
+      <a:schemeClr val="tx1"/>
+    </cs:fontRef>
+    <cs:spPr>
+      <a:noFill/>
+      <a:ln>
+        <a:noFill/>
+      </a:ln>
+    </cs:spPr>
+  </cs:wall>
+</cs:chartStyle>
+</file>
+
 <file path=word/theme/theme1.xml><?xml version="1.0" encoding="utf-8"?>
 <a:theme xmlns:a="http://schemas.openxmlformats.org/drawingml/2006/main" name="Office Theme">
   <a:themeElements>
@@ -5217,4 +6976,290 @@
   </a:objectDefaults>
   <a:extraClrSchemeLst/>
 </a:theme>
+</file>
+
+<file path=word/theme/themeOverride1.xml><?xml version="1.0" encoding="utf-8"?>
+<a:themeOverride xmlns:a="http://schemas.openxmlformats.org/drawingml/2006/main">
+  <a:clrScheme name="Office">
+    <a:dk1>
+      <a:sysClr val="windowText" lastClr="000000"/>
+    </a:dk1>
+    <a:lt1>
+      <a:sysClr val="window" lastClr="FFFFFF"/>
+    </a:lt1>
+    <a:dk2>
+      <a:srgbClr val="44546A"/>
+    </a:dk2>
+    <a:lt2>
+      <a:srgbClr val="E7E6E6"/>
+    </a:lt2>
+    <a:accent1>
+      <a:srgbClr val="4472C4"/>
+    </a:accent1>
+    <a:accent2>
+      <a:srgbClr val="ED7D31"/>
+    </a:accent2>
+    <a:accent3>
+      <a:srgbClr val="A5A5A5"/>
+    </a:accent3>
+    <a:accent4>
+      <a:srgbClr val="FFC000"/>
+    </a:accent4>
+    <a:accent5>
+      <a:srgbClr val="5B9BD5"/>
+    </a:accent5>
+    <a:accent6>
+      <a:srgbClr val="70AD47"/>
+    </a:accent6>
+    <a:hlink>
+      <a:srgbClr val="0563C1"/>
+    </a:hlink>
+    <a:folHlink>
+      <a:srgbClr val="954F72"/>
+    </a:folHlink>
+  </a:clrScheme>
+  <a:fontScheme name="Office">
+    <a:majorFont>
+      <a:latin typeface="Calibri Light" panose="020F0302020204030204"/>
+      <a:ea typeface=""/>
+      <a:cs typeface=""/>
+      <a:font script="Jpan" typeface="游ゴシック Light"/>
+      <a:font script="Hang" typeface="맑은 고딕"/>
+      <a:font script="Hans" typeface="等线 Light"/>
+      <a:font script="Hant" typeface="新細明體"/>
+      <a:font script="Arab" typeface="Times New Roman"/>
+      <a:font script="Hebr" typeface="Times New Roman"/>
+      <a:font script="Thai" typeface="Tahoma"/>
+      <a:font script="Ethi" typeface="Nyala"/>
+      <a:font script="Beng" typeface="Vrinda"/>
+      <a:font script="Gujr" typeface="Shruti"/>
+      <a:font script="Khmr" typeface="MoolBoran"/>
+      <a:font script="Knda" typeface="Tunga"/>
+      <a:font script="Guru" typeface="Raavi"/>
+      <a:font script="Cans" typeface="Euphemia"/>
+      <a:font script="Cher" typeface="Plantagenet Cherokee"/>
+      <a:font script="Yiii" typeface="Microsoft Yi Baiti"/>
+      <a:font script="Tibt" typeface="Microsoft Himalaya"/>
+      <a:font script="Thaa" typeface="MV Boli"/>
+      <a:font script="Deva" typeface="Mangal"/>
+      <a:font script="Telu" typeface="Gautami"/>
+      <a:font script="Taml" typeface="Latha"/>
+      <a:font script="Syrc" typeface="Estrangelo Edessa"/>
+      <a:font script="Orya" typeface="Kalinga"/>
+      <a:font script="Mlym" typeface="Kartika"/>
+      <a:font script="Laoo" typeface="DokChampa"/>
+      <a:font script="Sinh" typeface="Iskoola Pota"/>
+      <a:font script="Mong" typeface="Mongolian Baiti"/>
+      <a:font script="Viet" typeface="Times New Roman"/>
+      <a:font script="Uigh" typeface="Microsoft Uighur"/>
+      <a:font script="Geor" typeface="Sylfaen"/>
+      <a:font script="Armn" typeface="Arial"/>
+      <a:font script="Bugi" typeface="Leelawadee UI"/>
+      <a:font script="Bopo" typeface="Microsoft JhengHei"/>
+      <a:font script="Java" typeface="Javanese Text"/>
+      <a:font script="Lisu" typeface="Segoe UI"/>
+      <a:font script="Mymr" typeface="Myanmar Text"/>
+      <a:font script="Nkoo" typeface="Ebrima"/>
+      <a:font script="Olck" typeface="Nirmala UI"/>
+      <a:font script="Osma" typeface="Ebrima"/>
+      <a:font script="Phag" typeface="Phagspa"/>
+      <a:font script="Syrn" typeface="Estrangelo Edessa"/>
+      <a:font script="Syrj" typeface="Estrangelo Edessa"/>
+      <a:font script="Syre" typeface="Estrangelo Edessa"/>
+      <a:font script="Sora" typeface="Nirmala UI"/>
+      <a:font script="Tale" typeface="Microsoft Tai Le"/>
+      <a:font script="Talu" typeface="Microsoft New Tai Lue"/>
+      <a:font script="Tfng" typeface="Ebrima"/>
+    </a:majorFont>
+    <a:minorFont>
+      <a:latin typeface="Calibri" panose="020F0502020204030204"/>
+      <a:ea typeface=""/>
+      <a:cs typeface=""/>
+      <a:font script="Jpan" typeface="游ゴシック"/>
+      <a:font script="Hang" typeface="맑은 고딕"/>
+      <a:font script="Hans" typeface="等线"/>
+      <a:font script="Hant" typeface="新細明體"/>
+      <a:font script="Arab" typeface="Arial"/>
+      <a:font script="Hebr" typeface="Arial"/>
+      <a:font script="Thai" typeface="Tahoma"/>
+      <a:font script="Ethi" typeface="Nyala"/>
+      <a:font script="Beng" typeface="Vrinda"/>
+      <a:font script="Gujr" typeface="Shruti"/>
+      <a:font script="Khmr" typeface="DaunPenh"/>
+      <a:font script="Knda" typeface="Tunga"/>
+      <a:font script="Guru" typeface="Raavi"/>
+      <a:font script="Cans" typeface="Euphemia"/>
+      <a:font script="Cher" typeface="Plantagenet Cherokee"/>
+      <a:font script="Yiii" typeface="Microsoft Yi Baiti"/>
+      <a:font script="Tibt" typeface="Microsoft Himalaya"/>
+      <a:font script="Thaa" typeface="MV Boli"/>
+      <a:font script="Deva" typeface="Mangal"/>
+      <a:font script="Telu" typeface="Gautami"/>
+      <a:font script="Taml" typeface="Latha"/>
+      <a:font script="Syrc" typeface="Estrangelo Edessa"/>
+      <a:font script="Orya" typeface="Kalinga"/>
+      <a:font script="Mlym" typeface="Kartika"/>
+      <a:font script="Laoo" typeface="DokChampa"/>
+      <a:font script="Sinh" typeface="Iskoola Pota"/>
+      <a:font script="Mong" typeface="Mongolian Baiti"/>
+      <a:font script="Viet" typeface="Arial"/>
+      <a:font script="Uigh" typeface="Microsoft Uighur"/>
+      <a:font script="Geor" typeface="Sylfaen"/>
+      <a:font script="Armn" typeface="Arial"/>
+      <a:font script="Bugi" typeface="Leelawadee UI"/>
+      <a:font script="Bopo" typeface="Microsoft JhengHei"/>
+      <a:font script="Java" typeface="Javanese Text"/>
+      <a:font script="Lisu" typeface="Segoe UI"/>
+      <a:font script="Mymr" typeface="Myanmar Text"/>
+      <a:font script="Nkoo" typeface="Ebrima"/>
+      <a:font script="Olck" typeface="Nirmala UI"/>
+      <a:font script="Osma" typeface="Ebrima"/>
+      <a:font script="Phag" typeface="Phagspa"/>
+      <a:font script="Syrn" typeface="Estrangelo Edessa"/>
+      <a:font script="Syrj" typeface="Estrangelo Edessa"/>
+      <a:font script="Syre" typeface="Estrangelo Edessa"/>
+      <a:font script="Sora" typeface="Nirmala UI"/>
+      <a:font script="Tale" typeface="Microsoft Tai Le"/>
+      <a:font script="Talu" typeface="Microsoft New Tai Lue"/>
+      <a:font script="Tfng" typeface="Ebrima"/>
+    </a:minorFont>
+  </a:fontScheme>
+  <a:fmtScheme name="Office">
+    <a:fillStyleLst>
+      <a:solidFill>
+        <a:schemeClr val="phClr"/>
+      </a:solidFill>
+      <a:gradFill rotWithShape="1">
+        <a:gsLst>
+          <a:gs pos="0">
+            <a:schemeClr val="phClr">
+              <a:lumMod val="110000"/>
+              <a:satMod val="105000"/>
+              <a:tint val="67000"/>
+            </a:schemeClr>
+          </a:gs>
+          <a:gs pos="50000">
+            <a:schemeClr val="phClr">
+              <a:lumMod val="105000"/>
+              <a:satMod val="103000"/>
+              <a:tint val="73000"/>
+            </a:schemeClr>
+          </a:gs>
+          <a:gs pos="100000">
+            <a:schemeClr val="phClr">
+              <a:lumMod val="105000"/>
+              <a:satMod val="109000"/>
+              <a:tint val="81000"/>
+            </a:schemeClr>
+          </a:gs>
+        </a:gsLst>
+        <a:lin ang="5400000" scaled="0"/>
+      </a:gradFill>
+      <a:gradFill rotWithShape="1">
+        <a:gsLst>
+          <a:gs pos="0">
+            <a:schemeClr val="phClr">
+              <a:satMod val="103000"/>
+              <a:lumMod val="102000"/>
+              <a:tint val="94000"/>
+            </a:schemeClr>
+          </a:gs>
+          <a:gs pos="50000">
+            <a:schemeClr val="phClr">
+              <a:satMod val="110000"/>
+              <a:lumMod val="100000"/>
+              <a:shade val="100000"/>
+            </a:schemeClr>
+          </a:gs>
+          <a:gs pos="100000">
+            <a:schemeClr val="phClr">
+              <a:lumMod val="99000"/>
+              <a:satMod val="120000"/>
+              <a:shade val="78000"/>
+            </a:schemeClr>
+          </a:gs>
+        </a:gsLst>
+        <a:lin ang="5400000" scaled="0"/>
+      </a:gradFill>
+    </a:fillStyleLst>
+    <a:lnStyleLst>
+      <a:ln w="6350" cap="flat" cmpd="sng" algn="ctr">
+        <a:solidFill>
+          <a:schemeClr val="phClr"/>
+        </a:solidFill>
+        <a:prstDash val="solid"/>
+        <a:miter lim="800000"/>
+      </a:ln>
+      <a:ln w="12700" cap="flat" cmpd="sng" algn="ctr">
+        <a:solidFill>
+          <a:schemeClr val="phClr"/>
+        </a:solidFill>
+        <a:prstDash val="solid"/>
+        <a:miter lim="800000"/>
+      </a:ln>
+      <a:ln w="19050" cap="flat" cmpd="sng" algn="ctr">
+        <a:solidFill>
+          <a:schemeClr val="phClr"/>
+        </a:solidFill>
+        <a:prstDash val="solid"/>
+        <a:miter lim="800000"/>
+      </a:ln>
+    </a:lnStyleLst>
+    <a:effectStyleLst>
+      <a:effectStyle>
+        <a:effectLst/>
+      </a:effectStyle>
+      <a:effectStyle>
+        <a:effectLst/>
+      </a:effectStyle>
+      <a:effectStyle>
+        <a:effectLst>
+          <a:outerShdw blurRad="57150" dist="19050" dir="5400000" algn="ctr" rotWithShape="0">
+            <a:srgbClr val="000000">
+              <a:alpha val="63000"/>
+            </a:srgbClr>
+          </a:outerShdw>
+        </a:effectLst>
+      </a:effectStyle>
+    </a:effectStyleLst>
+    <a:bgFillStyleLst>
+      <a:solidFill>
+        <a:schemeClr val="phClr"/>
+      </a:solidFill>
+      <a:solidFill>
+        <a:schemeClr val="phClr">
+          <a:tint val="95000"/>
+          <a:satMod val="170000"/>
+        </a:schemeClr>
+      </a:solidFill>
+      <a:gradFill rotWithShape="1">
+        <a:gsLst>
+          <a:gs pos="0">
+            <a:schemeClr val="phClr">
+              <a:tint val="93000"/>
+              <a:satMod val="150000"/>
+              <a:shade val="98000"/>
+              <a:lumMod val="102000"/>
+            </a:schemeClr>
+          </a:gs>
+          <a:gs pos="50000">
+            <a:schemeClr val="phClr">
+              <a:tint val="98000"/>
+              <a:satMod val="130000"/>
+              <a:shade val="90000"/>
+              <a:lumMod val="103000"/>
+            </a:schemeClr>
+          </a:gs>
+          <a:gs pos="100000">
+            <a:schemeClr val="phClr">
+              <a:shade val="63000"/>
+              <a:satMod val="120000"/>
+            </a:schemeClr>
+          </a:gs>
+        </a:gsLst>
+        <a:lin ang="5400000" scaled="0"/>
+      </a:gradFill>
+    </a:bgFillStyleLst>
+  </a:fmtScheme>
+</a:themeOverride>
 </file>
</xml_diff>

<commit_message>
Updated graphs with "Add High Scores" story
</commit_message>
<xml_diff>
--- a/sprint 3 report.docx
+++ b/sprint 3 report.docx
@@ -2676,8 +2676,6 @@
         </w:rPr>
         <w:t xml:space="preserve"> Working functionality in Java, just needs to be converted to Python.</w:t>
       </w:r>
-      <w:bookmarkStart w:id="7" w:name="_GoBack"/>
-      <w:bookmarkEnd w:id="7"/>
     </w:p>
     <w:p>
       <w:pPr>
@@ -3111,8 +3109,8 @@
           <w:szCs w:val="22"/>
         </w:rPr>
       </w:pPr>
-      <w:bookmarkStart w:id="8" w:name="_tyjcwt" w:colFirst="0" w:colLast="0"/>
-      <w:bookmarkEnd w:id="8"/>
+      <w:bookmarkStart w:id="7" w:name="_tyjcwt" w:colFirst="0" w:colLast="0"/>
+      <w:bookmarkEnd w:id="7"/>
       <w:r>
         <w:rPr>
           <w:b/>
@@ -3537,8 +3535,8 @@
         <w:pStyle w:val="Heading2"/>
         <w:ind w:firstLine="180"/>
       </w:pPr>
-      <w:bookmarkStart w:id="9" w:name="_3dy6vkm" w:colFirst="0" w:colLast="0"/>
-      <w:bookmarkEnd w:id="9"/>
+      <w:bookmarkStart w:id="8" w:name="_3dy6vkm" w:colFirst="0" w:colLast="0"/>
+      <w:bookmarkEnd w:id="8"/>
       <w:r>
         <w:rPr>
           <w:sz w:val="24"/>
@@ -3552,12 +3550,13 @@
         <w:pStyle w:val="Heading3"/>
         <w:jc w:val="center"/>
       </w:pPr>
+      <w:bookmarkStart w:id="9" w:name="_GoBack"/>
       <w:r>
         <w:rPr>
           <w:noProof/>
         </w:rPr>
         <w:drawing>
-          <wp:inline distT="0" distB="0" distL="0" distR="0" wp14:anchorId="747B7046" wp14:editId="55058F94">
+          <wp:inline distT="0" distB="0" distL="0" distR="0" wp14:anchorId="328F60D2" wp14:editId="326280F9">
             <wp:extent cx="5245100" cy="3147060"/>
             <wp:effectExtent l="0" t="0" r="12700" b="15240"/>
             <wp:docPr id="1" name="Chart 1">
@@ -3576,6 +3575,7 @@
           </wp:inline>
         </w:drawing>
       </w:r>
+      <w:bookmarkEnd w:id="9"/>
     </w:p>
     <w:p>
       <w:pPr>
@@ -3617,10 +3617,10 @@
           <w:noProof/>
         </w:rPr>
         <w:drawing>
-          <wp:inline distT="0" distB="0" distL="0" distR="0" wp14:anchorId="5292A5F6" wp14:editId="33C72FF8">
-            <wp:extent cx="5511800" cy="3307080"/>
-            <wp:effectExtent l="0" t="0" r="12700" b="7620"/>
-            <wp:docPr id="5" name="Chart 5">
+          <wp:inline distT="0" distB="0" distL="0" distR="0" wp14:anchorId="4D50BC9F" wp14:editId="39ED4E23">
+            <wp:extent cx="5346700" cy="3208020"/>
+            <wp:effectExtent l="0" t="0" r="6350" b="11430"/>
+            <wp:docPr id="3" name="Chart 3">
               <a:extLst xmlns:a="http://schemas.openxmlformats.org/drawingml/2006/main">
                 <a:ext uri="{FF2B5EF4-FFF2-40B4-BE49-F238E27FC236}">
                   <a16:creationId xmlns:a16="http://schemas.microsoft.com/office/drawing/2014/main" id="{65846D6A-8444-49DD-BE65-BF26E9F798E4}"/>
@@ -4592,6 +4592,26 @@
         </a:ln>
         <a:effectLst/>
       </c:spPr>
+      <c:txPr>
+        <a:bodyPr rot="0" spcFirstLastPara="1" vertOverflow="ellipsis" vert="horz" wrap="square" anchor="ctr" anchorCtr="1"/>
+        <a:lstStyle/>
+        <a:p>
+          <a:pPr>
+            <a:defRPr sz="1400" b="0" i="0" u="none" strike="noStrike" kern="1200" spc="0" baseline="0">
+              <a:solidFill>
+                <a:schemeClr val="tx1">
+                  <a:lumMod val="65000"/>
+                  <a:lumOff val="35000"/>
+                </a:schemeClr>
+              </a:solidFill>
+              <a:latin typeface="+mn-lt"/>
+              <a:ea typeface="+mn-ea"/>
+              <a:cs typeface="+mn-cs"/>
+            </a:defRPr>
+          </a:pPr>
+          <a:endParaRPr lang="en-US"/>
+        </a:p>
+      </c:txPr>
     </c:title>
     <c:autoTitleDeleted val="0"/>
     <c:plotArea>
@@ -4665,7 +4685,7 @@
                   <c:v>0</c:v>
                 </c:pt>
                 <c:pt idx="3">
-                  <c:v>8</c:v>
+                  <c:v>12</c:v>
                 </c:pt>
               </c:numCache>
             </c:numRef>
@@ -4673,7 +4693,7 @@
           <c:smooth val="0"/>
           <c:extLst>
             <c:ext xmlns:c16="http://schemas.microsoft.com/office/drawing/2014/chart" uri="{C3380CC4-5D6E-409C-BE32-E72D297353CC}">
-              <c16:uniqueId val="{00000000-586A-4DF3-B672-D462F15B4B76}"/>
+              <c16:uniqueId val="{00000000-5DA1-4010-BBA2-BE985F52F4E8}"/>
             </c:ext>
           </c:extLst>
         </c:ser>
@@ -4743,7 +4763,7 @@
                   <c:v>47</c:v>
                 </c:pt>
                 <c:pt idx="3">
-                  <c:v>39</c:v>
+                  <c:v>35</c:v>
                 </c:pt>
               </c:numCache>
             </c:numRef>
@@ -4751,7 +4771,7 @@
           <c:smooth val="0"/>
           <c:extLst>
             <c:ext xmlns:c16="http://schemas.microsoft.com/office/drawing/2014/chart" uri="{C3380CC4-5D6E-409C-BE32-E72D297353CC}">
-              <c16:uniqueId val="{00000001-586A-4DF3-B672-D462F15B4B76}"/>
+              <c16:uniqueId val="{00000001-5DA1-4010-BBA2-BE985F52F4E8}"/>
             </c:ext>
           </c:extLst>
         </c:ser>
@@ -4832,7 +4852,7 @@
           <c:smooth val="0"/>
           <c:extLst>
             <c:ext xmlns:c16="http://schemas.microsoft.com/office/drawing/2014/chart" uri="{C3380CC4-5D6E-409C-BE32-E72D297353CC}">
-              <c16:uniqueId val="{00000002-586A-4DF3-B672-D462F15B4B76}"/>
+              <c16:uniqueId val="{00000002-5DA1-4010-BBA2-BE985F52F4E8}"/>
             </c:ext>
           </c:extLst>
         </c:ser>
@@ -4845,11 +4865,11 @@
           <c:showBubbleSize val="0"/>
         </c:dLbls>
         <c:smooth val="0"/>
-        <c:axId val="140715136"/>
-        <c:axId val="140716672"/>
+        <c:axId val="465453992"/>
+        <c:axId val="465451368"/>
       </c:lineChart>
       <c:dateAx>
-        <c:axId val="140715136"/>
+        <c:axId val="465453992"/>
         <c:scaling>
           <c:orientation val="minMax"/>
         </c:scaling>
@@ -4892,14 +4912,14 @@
             <a:endParaRPr lang="en-US"/>
           </a:p>
         </c:txPr>
-        <c:crossAx val="140716672"/>
+        <c:crossAx val="465451368"/>
         <c:crosses val="autoZero"/>
         <c:auto val="1"/>
         <c:lblOffset val="100"/>
         <c:baseTimeUnit val="days"/>
       </c:dateAx>
       <c:valAx>
-        <c:axId val="140716672"/>
+        <c:axId val="465451368"/>
         <c:scaling>
           <c:orientation val="minMax"/>
         </c:scaling>
@@ -4953,6 +4973,26 @@
             </a:ln>
             <a:effectLst/>
           </c:spPr>
+          <c:txPr>
+            <a:bodyPr rot="-5400000" spcFirstLastPara="1" vertOverflow="ellipsis" vert="horz" wrap="square" anchor="ctr" anchorCtr="1"/>
+            <a:lstStyle/>
+            <a:p>
+              <a:pPr>
+                <a:defRPr sz="1000" b="0" i="0" u="none" strike="noStrike" kern="1200" baseline="0">
+                  <a:solidFill>
+                    <a:schemeClr val="tx1">
+                      <a:lumMod val="65000"/>
+                      <a:lumOff val="35000"/>
+                    </a:schemeClr>
+                  </a:solidFill>
+                  <a:latin typeface="+mn-lt"/>
+                  <a:ea typeface="+mn-ea"/>
+                  <a:cs typeface="+mn-cs"/>
+                </a:defRPr>
+              </a:pPr>
+              <a:endParaRPr lang="en-US"/>
+            </a:p>
+          </c:txPr>
         </c:title>
         <c:numFmt formatCode="General" sourceLinked="1"/>
         <c:majorTickMark val="none"/>
@@ -4985,7 +5025,7 @@
             <a:endParaRPr lang="en-US"/>
           </a:p>
         </c:txPr>
-        <c:crossAx val="140715136"/>
+        <c:crossAx val="465453992"/>
         <c:crosses val="autoZero"/>
         <c:crossBetween val="between"/>
       </c:valAx>
@@ -5064,7 +5104,7 @@
       <a:endParaRPr lang="en-US"/>
     </a:p>
   </c:txPr>
-  <c:externalData r:id="rId1">
+  <c:externalData r:id="rId3">
     <c:autoUpdate val="0"/>
   </c:externalData>
 </c:chartSpace>
@@ -5124,6 +5164,26 @@
         </a:ln>
         <a:effectLst/>
       </c:spPr>
+      <c:txPr>
+        <a:bodyPr rot="0" spcFirstLastPara="1" vertOverflow="ellipsis" vert="horz" wrap="square" anchor="ctr" anchorCtr="1"/>
+        <a:lstStyle/>
+        <a:p>
+          <a:pPr>
+            <a:defRPr sz="1400" b="0" i="0" u="none" strike="noStrike" kern="1200" spc="0" baseline="0">
+              <a:solidFill>
+                <a:schemeClr val="tx1">
+                  <a:lumMod val="65000"/>
+                  <a:lumOff val="35000"/>
+                </a:schemeClr>
+              </a:solidFill>
+              <a:latin typeface="+mn-lt"/>
+              <a:ea typeface="+mn-ea"/>
+              <a:cs typeface="+mn-cs"/>
+            </a:defRPr>
+          </a:pPr>
+          <a:endParaRPr lang="en-US"/>
+        </a:p>
+      </c:txPr>
     </c:title>
     <c:autoTitleDeleted val="0"/>
     <c:plotArea>
@@ -5200,7 +5260,7 @@
           </c:val>
           <c:extLst>
             <c:ext xmlns:c16="http://schemas.microsoft.com/office/drawing/2014/chart" uri="{C3380CC4-5D6E-409C-BE32-E72D297353CC}">
-              <c16:uniqueId val="{00000000-5A9B-49B9-AD2E-550EB427A23F}"/>
+              <c16:uniqueId val="{00000000-F67C-4ADF-81B9-65F77005A769}"/>
             </c:ext>
           </c:extLst>
         </c:ser>
@@ -5262,7 +5322,7 @@
                   <c:v>0</c:v>
                 </c:pt>
                 <c:pt idx="2">
-                  <c:v>8</c:v>
+                  <c:v>12</c:v>
                 </c:pt>
                 <c:pt idx="3">
                   <c:v>0</c:v>
@@ -5272,7 +5332,7 @@
           </c:val>
           <c:extLst>
             <c:ext xmlns:c16="http://schemas.microsoft.com/office/drawing/2014/chart" uri="{C3380CC4-5D6E-409C-BE32-E72D297353CC}">
-              <c16:uniqueId val="{00000001-5A9B-49B9-AD2E-550EB427A23F}"/>
+              <c16:uniqueId val="{00000001-F67C-4ADF-81B9-65F77005A769}"/>
             </c:ext>
           </c:extLst>
         </c:ser>
@@ -5334,14 +5394,17 @@
                   <c:v>2</c:v>
                 </c:pt>
                 <c:pt idx="2">
-                  <c:v>16</c:v>
+                  <c:v>12</c:v>
+                </c:pt>
+                <c:pt idx="3">
+                  <c:v>12</c:v>
                 </c:pt>
               </c:numCache>
             </c:numRef>
           </c:val>
           <c:extLst>
             <c:ext xmlns:c16="http://schemas.microsoft.com/office/drawing/2014/chart" uri="{C3380CC4-5D6E-409C-BE32-E72D297353CC}">
-              <c16:uniqueId val="{00000002-5A9B-49B9-AD2E-550EB427A23F}"/>
+              <c16:uniqueId val="{00000002-F67C-4ADF-81B9-65F77005A769}"/>
             </c:ext>
           </c:extLst>
         </c:ser>
@@ -5355,11 +5418,11 @@
         </c:dLbls>
         <c:gapWidth val="219"/>
         <c:overlap val="-27"/>
-        <c:axId val="140791168"/>
-        <c:axId val="140801152"/>
+        <c:axId val="631965856"/>
+        <c:axId val="631967168"/>
       </c:barChart>
       <c:catAx>
-        <c:axId val="140791168"/>
+        <c:axId val="631965856"/>
         <c:scaling>
           <c:orientation val="minMax"/>
         </c:scaling>
@@ -5402,7 +5465,7 @@
             <a:endParaRPr lang="en-US"/>
           </a:p>
         </c:txPr>
-        <c:crossAx val="140801152"/>
+        <c:crossAx val="631967168"/>
         <c:crosses val="autoZero"/>
         <c:auto val="1"/>
         <c:lblAlgn val="ctr"/>
@@ -5410,7 +5473,7 @@
         <c:noMultiLvlLbl val="0"/>
       </c:catAx>
       <c:valAx>
-        <c:axId val="140801152"/>
+        <c:axId val="631967168"/>
         <c:scaling>
           <c:orientation val="minMax"/>
         </c:scaling>
@@ -5461,7 +5524,7 @@
             <a:endParaRPr lang="en-US"/>
           </a:p>
         </c:txPr>
-        <c:crossAx val="140791168"/>
+        <c:crossAx val="631965856"/>
         <c:crosses val="autoZero"/>
         <c:crossBetween val="between"/>
       </c:valAx>
@@ -5548,10 +5611,1109 @@
       <a:endParaRPr lang="en-US"/>
     </a:p>
   </c:txPr>
-  <c:externalData r:id="rId2">
+  <c:externalData r:id="rId4">
     <c:autoUpdate val="0"/>
   </c:externalData>
 </c:chartSpace>
+</file>
+
+<file path=word/charts/colors1.xml><?xml version="1.0" encoding="utf-8"?>
+<cs:colorStyle xmlns:cs="http://schemas.microsoft.com/office/drawing/2012/chartStyle" xmlns:a="http://schemas.openxmlformats.org/drawingml/2006/main" meth="cycle" id="10">
+  <a:schemeClr val="accent1"/>
+  <a:schemeClr val="accent2"/>
+  <a:schemeClr val="accent3"/>
+  <a:schemeClr val="accent4"/>
+  <a:schemeClr val="accent5"/>
+  <a:schemeClr val="accent6"/>
+  <cs:variation/>
+  <cs:variation>
+    <a:lumMod val="60000"/>
+  </cs:variation>
+  <cs:variation>
+    <a:lumMod val="80000"/>
+    <a:lumOff val="20000"/>
+  </cs:variation>
+  <cs:variation>
+    <a:lumMod val="80000"/>
+  </cs:variation>
+  <cs:variation>
+    <a:lumMod val="60000"/>
+    <a:lumOff val="40000"/>
+  </cs:variation>
+  <cs:variation>
+    <a:lumMod val="50000"/>
+  </cs:variation>
+  <cs:variation>
+    <a:lumMod val="70000"/>
+    <a:lumOff val="30000"/>
+  </cs:variation>
+  <cs:variation>
+    <a:lumMod val="70000"/>
+  </cs:variation>
+  <cs:variation>
+    <a:lumMod val="50000"/>
+    <a:lumOff val="50000"/>
+  </cs:variation>
+</cs:colorStyle>
+</file>
+
+<file path=word/charts/colors2.xml><?xml version="1.0" encoding="utf-8"?>
+<cs:colorStyle xmlns:cs="http://schemas.microsoft.com/office/drawing/2012/chartStyle" xmlns:a="http://schemas.openxmlformats.org/drawingml/2006/main" meth="cycle" id="10">
+  <a:schemeClr val="accent1"/>
+  <a:schemeClr val="accent2"/>
+  <a:schemeClr val="accent3"/>
+  <a:schemeClr val="accent4"/>
+  <a:schemeClr val="accent5"/>
+  <a:schemeClr val="accent6"/>
+  <cs:variation/>
+  <cs:variation>
+    <a:lumMod val="60000"/>
+  </cs:variation>
+  <cs:variation>
+    <a:lumMod val="80000"/>
+    <a:lumOff val="20000"/>
+  </cs:variation>
+  <cs:variation>
+    <a:lumMod val="80000"/>
+  </cs:variation>
+  <cs:variation>
+    <a:lumMod val="60000"/>
+    <a:lumOff val="40000"/>
+  </cs:variation>
+  <cs:variation>
+    <a:lumMod val="50000"/>
+  </cs:variation>
+  <cs:variation>
+    <a:lumMod val="70000"/>
+    <a:lumOff val="30000"/>
+  </cs:variation>
+  <cs:variation>
+    <a:lumMod val="70000"/>
+  </cs:variation>
+  <cs:variation>
+    <a:lumMod val="50000"/>
+    <a:lumOff val="50000"/>
+  </cs:variation>
+</cs:colorStyle>
+</file>
+
+<file path=word/charts/style1.xml><?xml version="1.0" encoding="utf-8"?>
+<cs:chartStyle xmlns:cs="http://schemas.microsoft.com/office/drawing/2012/chartStyle" xmlns:a="http://schemas.openxmlformats.org/drawingml/2006/main" id="227">
+  <cs:axisTitle>
+    <cs:lnRef idx="0"/>
+    <cs:fillRef idx="0"/>
+    <cs:effectRef idx="0"/>
+    <cs:fontRef idx="minor">
+      <a:schemeClr val="tx1">
+        <a:lumMod val="65000"/>
+        <a:lumOff val="35000"/>
+      </a:schemeClr>
+    </cs:fontRef>
+    <cs:defRPr sz="1000" kern="1200"/>
+  </cs:axisTitle>
+  <cs:categoryAxis>
+    <cs:lnRef idx="0"/>
+    <cs:fillRef idx="0"/>
+    <cs:effectRef idx="0"/>
+    <cs:fontRef idx="minor">
+      <a:schemeClr val="tx1">
+        <a:lumMod val="65000"/>
+        <a:lumOff val="35000"/>
+      </a:schemeClr>
+    </cs:fontRef>
+    <cs:spPr>
+      <a:ln w="9525" cap="flat" cmpd="sng" algn="ctr">
+        <a:solidFill>
+          <a:schemeClr val="tx1">
+            <a:lumMod val="15000"/>
+            <a:lumOff val="85000"/>
+          </a:schemeClr>
+        </a:solidFill>
+        <a:round/>
+      </a:ln>
+    </cs:spPr>
+    <cs:defRPr sz="900" kern="1200"/>
+  </cs:categoryAxis>
+  <cs:chartArea mods="allowNoFillOverride allowNoLineOverride">
+    <cs:lnRef idx="0"/>
+    <cs:fillRef idx="0"/>
+    <cs:effectRef idx="0"/>
+    <cs:fontRef idx="minor">
+      <a:schemeClr val="tx1"/>
+    </cs:fontRef>
+    <cs:spPr>
+      <a:solidFill>
+        <a:schemeClr val="bg1"/>
+      </a:solidFill>
+      <a:ln w="9525" cap="flat" cmpd="sng" algn="ctr">
+        <a:solidFill>
+          <a:schemeClr val="tx1">
+            <a:lumMod val="15000"/>
+            <a:lumOff val="85000"/>
+          </a:schemeClr>
+        </a:solidFill>
+        <a:round/>
+      </a:ln>
+    </cs:spPr>
+    <cs:defRPr sz="1000" kern="1200"/>
+  </cs:chartArea>
+  <cs:dataLabel>
+    <cs:lnRef idx="0"/>
+    <cs:fillRef idx="0"/>
+    <cs:effectRef idx="0"/>
+    <cs:fontRef idx="minor">
+      <a:schemeClr val="tx1">
+        <a:lumMod val="75000"/>
+        <a:lumOff val="25000"/>
+      </a:schemeClr>
+    </cs:fontRef>
+    <cs:defRPr sz="900" kern="1200"/>
+  </cs:dataLabel>
+  <cs:dataLabelCallout>
+    <cs:lnRef idx="0"/>
+    <cs:fillRef idx="0"/>
+    <cs:effectRef idx="0"/>
+    <cs:fontRef idx="minor">
+      <a:schemeClr val="dk1">
+        <a:lumMod val="65000"/>
+        <a:lumOff val="35000"/>
+      </a:schemeClr>
+    </cs:fontRef>
+    <cs:spPr>
+      <a:solidFill>
+        <a:schemeClr val="lt1"/>
+      </a:solidFill>
+      <a:ln>
+        <a:solidFill>
+          <a:schemeClr val="dk1">
+            <a:lumMod val="25000"/>
+            <a:lumOff val="75000"/>
+          </a:schemeClr>
+        </a:solidFill>
+      </a:ln>
+    </cs:spPr>
+    <cs:defRPr sz="900" kern="1200"/>
+    <cs:bodyPr rot="0" spcFirstLastPara="1" vertOverflow="clip" horzOverflow="clip" vert="horz" wrap="square" lIns="36576" tIns="18288" rIns="36576" bIns="18288" anchor="ctr" anchorCtr="1">
+      <a:spAutoFit/>
+    </cs:bodyPr>
+  </cs:dataLabelCallout>
+  <cs:dataPoint>
+    <cs:lnRef idx="0"/>
+    <cs:fillRef idx="1">
+      <cs:styleClr val="auto"/>
+    </cs:fillRef>
+    <cs:effectRef idx="0"/>
+    <cs:fontRef idx="minor">
+      <a:schemeClr val="tx1"/>
+    </cs:fontRef>
+    <cs:spPr>
+      <a:solidFill>
+        <a:schemeClr val="phClr"/>
+      </a:solidFill>
+    </cs:spPr>
+  </cs:dataPoint>
+  <cs:dataPoint3D>
+    <cs:lnRef idx="0"/>
+    <cs:fillRef idx="1">
+      <cs:styleClr val="auto"/>
+    </cs:fillRef>
+    <cs:effectRef idx="0"/>
+    <cs:fontRef idx="minor">
+      <a:schemeClr val="tx1"/>
+    </cs:fontRef>
+    <cs:spPr>
+      <a:solidFill>
+        <a:schemeClr val="phClr"/>
+      </a:solidFill>
+    </cs:spPr>
+  </cs:dataPoint3D>
+  <cs:dataPointLine>
+    <cs:lnRef idx="0">
+      <cs:styleClr val="auto"/>
+    </cs:lnRef>
+    <cs:fillRef idx="1"/>
+    <cs:effectRef idx="0"/>
+    <cs:fontRef idx="minor">
+      <a:schemeClr val="tx1"/>
+    </cs:fontRef>
+    <cs:spPr>
+      <a:ln w="28575" cap="rnd">
+        <a:solidFill>
+          <a:schemeClr val="phClr"/>
+        </a:solidFill>
+        <a:round/>
+      </a:ln>
+    </cs:spPr>
+  </cs:dataPointLine>
+  <cs:dataPointMarker>
+    <cs:lnRef idx="0">
+      <cs:styleClr val="auto"/>
+    </cs:lnRef>
+    <cs:fillRef idx="1">
+      <cs:styleClr val="auto"/>
+    </cs:fillRef>
+    <cs:effectRef idx="0"/>
+    <cs:fontRef idx="minor">
+      <a:schemeClr val="tx1"/>
+    </cs:fontRef>
+    <cs:spPr>
+      <a:solidFill>
+        <a:schemeClr val="phClr"/>
+      </a:solidFill>
+      <a:ln w="9525">
+        <a:solidFill>
+          <a:schemeClr val="phClr"/>
+        </a:solidFill>
+      </a:ln>
+    </cs:spPr>
+  </cs:dataPointMarker>
+  <cs:dataPointMarkerLayout symbol="circle" size="5"/>
+  <cs:dataPointWireframe>
+    <cs:lnRef idx="0">
+      <cs:styleClr val="auto"/>
+    </cs:lnRef>
+    <cs:fillRef idx="1"/>
+    <cs:effectRef idx="0"/>
+    <cs:fontRef idx="minor">
+      <a:schemeClr val="tx1"/>
+    </cs:fontRef>
+    <cs:spPr>
+      <a:ln w="9525" cap="rnd">
+        <a:solidFill>
+          <a:schemeClr val="phClr"/>
+        </a:solidFill>
+        <a:round/>
+      </a:ln>
+    </cs:spPr>
+  </cs:dataPointWireframe>
+  <cs:dataTable>
+    <cs:lnRef idx="0"/>
+    <cs:fillRef idx="0"/>
+    <cs:effectRef idx="0"/>
+    <cs:fontRef idx="minor">
+      <a:schemeClr val="tx1">
+        <a:lumMod val="65000"/>
+        <a:lumOff val="35000"/>
+      </a:schemeClr>
+    </cs:fontRef>
+    <cs:spPr>
+      <a:noFill/>
+      <a:ln w="9525" cap="flat" cmpd="sng" algn="ctr">
+        <a:solidFill>
+          <a:schemeClr val="tx1">
+            <a:lumMod val="15000"/>
+            <a:lumOff val="85000"/>
+          </a:schemeClr>
+        </a:solidFill>
+        <a:round/>
+      </a:ln>
+    </cs:spPr>
+    <cs:defRPr sz="900" kern="1200"/>
+  </cs:dataTable>
+  <cs:downBar>
+    <cs:lnRef idx="0"/>
+    <cs:fillRef idx="0"/>
+    <cs:effectRef idx="0"/>
+    <cs:fontRef idx="minor">
+      <a:schemeClr val="dk1"/>
+    </cs:fontRef>
+    <cs:spPr>
+      <a:solidFill>
+        <a:schemeClr val="dk1">
+          <a:lumMod val="65000"/>
+          <a:lumOff val="35000"/>
+        </a:schemeClr>
+      </a:solidFill>
+      <a:ln w="9525">
+        <a:solidFill>
+          <a:schemeClr val="tx1">
+            <a:lumMod val="65000"/>
+            <a:lumOff val="35000"/>
+          </a:schemeClr>
+        </a:solidFill>
+      </a:ln>
+    </cs:spPr>
+  </cs:downBar>
+  <cs:dropLine>
+    <cs:lnRef idx="0"/>
+    <cs:fillRef idx="0"/>
+    <cs:effectRef idx="0"/>
+    <cs:fontRef idx="minor">
+      <a:schemeClr val="tx1"/>
+    </cs:fontRef>
+    <cs:spPr>
+      <a:ln w="9525" cap="flat" cmpd="sng" algn="ctr">
+        <a:solidFill>
+          <a:schemeClr val="tx1">
+            <a:lumMod val="35000"/>
+            <a:lumOff val="65000"/>
+          </a:schemeClr>
+        </a:solidFill>
+        <a:round/>
+      </a:ln>
+    </cs:spPr>
+  </cs:dropLine>
+  <cs:errorBar>
+    <cs:lnRef idx="0"/>
+    <cs:fillRef idx="0"/>
+    <cs:effectRef idx="0"/>
+    <cs:fontRef idx="minor">
+      <a:schemeClr val="tx1"/>
+    </cs:fontRef>
+    <cs:spPr>
+      <a:ln w="9525" cap="flat" cmpd="sng" algn="ctr">
+        <a:solidFill>
+          <a:schemeClr val="tx1">
+            <a:lumMod val="65000"/>
+            <a:lumOff val="35000"/>
+          </a:schemeClr>
+        </a:solidFill>
+        <a:round/>
+      </a:ln>
+    </cs:spPr>
+  </cs:errorBar>
+  <cs:floor>
+    <cs:lnRef idx="0"/>
+    <cs:fillRef idx="0"/>
+    <cs:effectRef idx="0"/>
+    <cs:fontRef idx="minor">
+      <a:schemeClr val="tx1"/>
+    </cs:fontRef>
+    <cs:spPr>
+      <a:noFill/>
+      <a:ln>
+        <a:noFill/>
+      </a:ln>
+    </cs:spPr>
+  </cs:floor>
+  <cs:gridlineMajor>
+    <cs:lnRef idx="0"/>
+    <cs:fillRef idx="0"/>
+    <cs:effectRef idx="0"/>
+    <cs:fontRef idx="minor">
+      <a:schemeClr val="tx1"/>
+    </cs:fontRef>
+    <cs:spPr>
+      <a:ln w="9525" cap="flat" cmpd="sng" algn="ctr">
+        <a:solidFill>
+          <a:schemeClr val="tx1">
+            <a:lumMod val="15000"/>
+            <a:lumOff val="85000"/>
+          </a:schemeClr>
+        </a:solidFill>
+        <a:round/>
+      </a:ln>
+    </cs:spPr>
+  </cs:gridlineMajor>
+  <cs:gridlineMinor>
+    <cs:lnRef idx="0"/>
+    <cs:fillRef idx="0"/>
+    <cs:effectRef idx="0"/>
+    <cs:fontRef idx="minor">
+      <a:schemeClr val="tx1"/>
+    </cs:fontRef>
+    <cs:spPr>
+      <a:ln w="9525" cap="flat" cmpd="sng" algn="ctr">
+        <a:solidFill>
+          <a:schemeClr val="tx1">
+            <a:lumMod val="5000"/>
+            <a:lumOff val="95000"/>
+          </a:schemeClr>
+        </a:solidFill>
+        <a:round/>
+      </a:ln>
+    </cs:spPr>
+  </cs:gridlineMinor>
+  <cs:hiLoLine>
+    <cs:lnRef idx="0"/>
+    <cs:fillRef idx="0"/>
+    <cs:effectRef idx="0"/>
+    <cs:fontRef idx="minor">
+      <a:schemeClr val="tx1"/>
+    </cs:fontRef>
+    <cs:spPr>
+      <a:ln w="9525" cap="flat" cmpd="sng" algn="ctr">
+        <a:solidFill>
+          <a:schemeClr val="tx1">
+            <a:lumMod val="75000"/>
+            <a:lumOff val="25000"/>
+          </a:schemeClr>
+        </a:solidFill>
+        <a:round/>
+      </a:ln>
+    </cs:spPr>
+  </cs:hiLoLine>
+  <cs:leaderLine>
+    <cs:lnRef idx="0"/>
+    <cs:fillRef idx="0"/>
+    <cs:effectRef idx="0"/>
+    <cs:fontRef idx="minor">
+      <a:schemeClr val="tx1"/>
+    </cs:fontRef>
+    <cs:spPr>
+      <a:ln w="9525" cap="flat" cmpd="sng" algn="ctr">
+        <a:solidFill>
+          <a:schemeClr val="tx1">
+            <a:lumMod val="35000"/>
+            <a:lumOff val="65000"/>
+          </a:schemeClr>
+        </a:solidFill>
+        <a:round/>
+      </a:ln>
+    </cs:spPr>
+  </cs:leaderLine>
+  <cs:legend>
+    <cs:lnRef idx="0"/>
+    <cs:fillRef idx="0"/>
+    <cs:effectRef idx="0"/>
+    <cs:fontRef idx="minor">
+      <a:schemeClr val="tx1">
+        <a:lumMod val="65000"/>
+        <a:lumOff val="35000"/>
+      </a:schemeClr>
+    </cs:fontRef>
+    <cs:defRPr sz="900" kern="1200"/>
+  </cs:legend>
+  <cs:plotArea mods="allowNoFillOverride allowNoLineOverride">
+    <cs:lnRef idx="0"/>
+    <cs:fillRef idx="0"/>
+    <cs:effectRef idx="0"/>
+    <cs:fontRef idx="minor">
+      <a:schemeClr val="tx1"/>
+    </cs:fontRef>
+  </cs:plotArea>
+  <cs:plotArea3D mods="allowNoFillOverride allowNoLineOverride">
+    <cs:lnRef idx="0"/>
+    <cs:fillRef idx="0"/>
+    <cs:effectRef idx="0"/>
+    <cs:fontRef idx="minor">
+      <a:schemeClr val="tx1"/>
+    </cs:fontRef>
+  </cs:plotArea3D>
+  <cs:seriesAxis>
+    <cs:lnRef idx="0"/>
+    <cs:fillRef idx="0"/>
+    <cs:effectRef idx="0"/>
+    <cs:fontRef idx="minor">
+      <a:schemeClr val="tx1">
+        <a:lumMod val="65000"/>
+        <a:lumOff val="35000"/>
+      </a:schemeClr>
+    </cs:fontRef>
+    <cs:defRPr sz="900" kern="1200"/>
+  </cs:seriesAxis>
+  <cs:seriesLine>
+    <cs:lnRef idx="0"/>
+    <cs:fillRef idx="0"/>
+    <cs:effectRef idx="0"/>
+    <cs:fontRef idx="minor">
+      <a:schemeClr val="tx1"/>
+    </cs:fontRef>
+    <cs:spPr>
+      <a:ln w="9525" cap="flat" cmpd="sng" algn="ctr">
+        <a:solidFill>
+          <a:schemeClr val="tx1">
+            <a:lumMod val="35000"/>
+            <a:lumOff val="65000"/>
+          </a:schemeClr>
+        </a:solidFill>
+        <a:round/>
+      </a:ln>
+    </cs:spPr>
+  </cs:seriesLine>
+  <cs:title>
+    <cs:lnRef idx="0"/>
+    <cs:fillRef idx="0"/>
+    <cs:effectRef idx="0"/>
+    <cs:fontRef idx="minor">
+      <a:schemeClr val="tx1">
+        <a:lumMod val="65000"/>
+        <a:lumOff val="35000"/>
+      </a:schemeClr>
+    </cs:fontRef>
+    <cs:defRPr sz="1400" b="0" kern="1200" spc="0" baseline="0"/>
+  </cs:title>
+  <cs:trendline>
+    <cs:lnRef idx="0">
+      <cs:styleClr val="auto"/>
+    </cs:lnRef>
+    <cs:fillRef idx="0"/>
+    <cs:effectRef idx="0"/>
+    <cs:fontRef idx="minor">
+      <a:schemeClr val="tx1"/>
+    </cs:fontRef>
+    <cs:spPr>
+      <a:ln w="19050" cap="rnd">
+        <a:solidFill>
+          <a:schemeClr val="phClr"/>
+        </a:solidFill>
+        <a:prstDash val="sysDot"/>
+      </a:ln>
+    </cs:spPr>
+  </cs:trendline>
+  <cs:trendlineLabel>
+    <cs:lnRef idx="0"/>
+    <cs:fillRef idx="0"/>
+    <cs:effectRef idx="0"/>
+    <cs:fontRef idx="minor">
+      <a:schemeClr val="tx1">
+        <a:lumMod val="65000"/>
+        <a:lumOff val="35000"/>
+      </a:schemeClr>
+    </cs:fontRef>
+    <cs:defRPr sz="900" kern="1200"/>
+  </cs:trendlineLabel>
+  <cs:upBar>
+    <cs:lnRef idx="0"/>
+    <cs:fillRef idx="0"/>
+    <cs:effectRef idx="0"/>
+    <cs:fontRef idx="minor">
+      <a:schemeClr val="dk1"/>
+    </cs:fontRef>
+    <cs:spPr>
+      <a:solidFill>
+        <a:schemeClr val="lt1"/>
+      </a:solidFill>
+      <a:ln w="9525">
+        <a:solidFill>
+          <a:schemeClr val="tx1">
+            <a:lumMod val="15000"/>
+            <a:lumOff val="85000"/>
+          </a:schemeClr>
+        </a:solidFill>
+      </a:ln>
+    </cs:spPr>
+  </cs:upBar>
+  <cs:valueAxis>
+    <cs:lnRef idx="0"/>
+    <cs:fillRef idx="0"/>
+    <cs:effectRef idx="0"/>
+    <cs:fontRef idx="minor">
+      <a:schemeClr val="tx1">
+        <a:lumMod val="65000"/>
+        <a:lumOff val="35000"/>
+      </a:schemeClr>
+    </cs:fontRef>
+    <cs:defRPr sz="900" kern="1200"/>
+  </cs:valueAxis>
+  <cs:wall>
+    <cs:lnRef idx="0"/>
+    <cs:fillRef idx="0"/>
+    <cs:effectRef idx="0"/>
+    <cs:fontRef idx="minor">
+      <a:schemeClr val="tx1"/>
+    </cs:fontRef>
+    <cs:spPr>
+      <a:noFill/>
+      <a:ln>
+        <a:noFill/>
+      </a:ln>
+    </cs:spPr>
+  </cs:wall>
+</cs:chartStyle>
+</file>
+
+<file path=word/charts/style2.xml><?xml version="1.0" encoding="utf-8"?>
+<cs:chartStyle xmlns:cs="http://schemas.microsoft.com/office/drawing/2012/chartStyle" xmlns:a="http://schemas.openxmlformats.org/drawingml/2006/main" id="201">
+  <cs:axisTitle>
+    <cs:lnRef idx="0"/>
+    <cs:fillRef idx="0"/>
+    <cs:effectRef idx="0"/>
+    <cs:fontRef idx="minor">
+      <a:schemeClr val="tx1">
+        <a:lumMod val="65000"/>
+        <a:lumOff val="35000"/>
+      </a:schemeClr>
+    </cs:fontRef>
+    <cs:defRPr sz="1000" kern="1200"/>
+  </cs:axisTitle>
+  <cs:categoryAxis>
+    <cs:lnRef idx="0"/>
+    <cs:fillRef idx="0"/>
+    <cs:effectRef idx="0"/>
+    <cs:fontRef idx="minor">
+      <a:schemeClr val="tx1">
+        <a:lumMod val="65000"/>
+        <a:lumOff val="35000"/>
+      </a:schemeClr>
+    </cs:fontRef>
+    <cs:spPr>
+      <a:ln w="9525" cap="flat" cmpd="sng" algn="ctr">
+        <a:solidFill>
+          <a:schemeClr val="tx1">
+            <a:lumMod val="15000"/>
+            <a:lumOff val="85000"/>
+          </a:schemeClr>
+        </a:solidFill>
+        <a:round/>
+      </a:ln>
+    </cs:spPr>
+    <cs:defRPr sz="900" kern="1200"/>
+  </cs:categoryAxis>
+  <cs:chartArea mods="allowNoFillOverride allowNoLineOverride">
+    <cs:lnRef idx="0"/>
+    <cs:fillRef idx="0"/>
+    <cs:effectRef idx="0"/>
+    <cs:fontRef idx="minor">
+      <a:schemeClr val="tx1"/>
+    </cs:fontRef>
+    <cs:spPr>
+      <a:solidFill>
+        <a:schemeClr val="bg1"/>
+      </a:solidFill>
+      <a:ln w="9525" cap="flat" cmpd="sng" algn="ctr">
+        <a:solidFill>
+          <a:schemeClr val="tx1">
+            <a:lumMod val="15000"/>
+            <a:lumOff val="85000"/>
+          </a:schemeClr>
+        </a:solidFill>
+        <a:round/>
+      </a:ln>
+    </cs:spPr>
+    <cs:defRPr sz="1000" kern="1200"/>
+  </cs:chartArea>
+  <cs:dataLabel>
+    <cs:lnRef idx="0"/>
+    <cs:fillRef idx="0"/>
+    <cs:effectRef idx="0"/>
+    <cs:fontRef idx="minor">
+      <a:schemeClr val="tx1">
+        <a:lumMod val="75000"/>
+        <a:lumOff val="25000"/>
+      </a:schemeClr>
+    </cs:fontRef>
+    <cs:defRPr sz="900" kern="1200"/>
+  </cs:dataLabel>
+  <cs:dataLabelCallout>
+    <cs:lnRef idx="0"/>
+    <cs:fillRef idx="0"/>
+    <cs:effectRef idx="0"/>
+    <cs:fontRef idx="minor">
+      <a:schemeClr val="dk1">
+        <a:lumMod val="65000"/>
+        <a:lumOff val="35000"/>
+      </a:schemeClr>
+    </cs:fontRef>
+    <cs:spPr>
+      <a:solidFill>
+        <a:schemeClr val="lt1"/>
+      </a:solidFill>
+      <a:ln>
+        <a:solidFill>
+          <a:schemeClr val="dk1">
+            <a:lumMod val="25000"/>
+            <a:lumOff val="75000"/>
+          </a:schemeClr>
+        </a:solidFill>
+      </a:ln>
+    </cs:spPr>
+    <cs:defRPr sz="900" kern="1200"/>
+    <cs:bodyPr rot="0" spcFirstLastPara="1" vertOverflow="clip" horzOverflow="clip" vert="horz" wrap="square" lIns="36576" tIns="18288" rIns="36576" bIns="18288" anchor="ctr" anchorCtr="1">
+      <a:spAutoFit/>
+    </cs:bodyPr>
+  </cs:dataLabelCallout>
+  <cs:dataPoint>
+    <cs:lnRef idx="0"/>
+    <cs:fillRef idx="1">
+      <cs:styleClr val="auto"/>
+    </cs:fillRef>
+    <cs:effectRef idx="0"/>
+    <cs:fontRef idx="minor">
+      <a:schemeClr val="tx1"/>
+    </cs:fontRef>
+  </cs:dataPoint>
+  <cs:dataPoint3D>
+    <cs:lnRef idx="0"/>
+    <cs:fillRef idx="1">
+      <cs:styleClr val="auto"/>
+    </cs:fillRef>
+    <cs:effectRef idx="0"/>
+    <cs:fontRef idx="minor">
+      <a:schemeClr val="tx1"/>
+    </cs:fontRef>
+  </cs:dataPoint3D>
+  <cs:dataPointLine>
+    <cs:lnRef idx="0">
+      <cs:styleClr val="auto"/>
+    </cs:lnRef>
+    <cs:fillRef idx="1"/>
+    <cs:effectRef idx="0"/>
+    <cs:fontRef idx="minor">
+      <a:schemeClr val="tx1"/>
+    </cs:fontRef>
+    <cs:spPr>
+      <a:ln w="28575" cap="rnd">
+        <a:solidFill>
+          <a:schemeClr val="phClr"/>
+        </a:solidFill>
+        <a:round/>
+      </a:ln>
+    </cs:spPr>
+  </cs:dataPointLine>
+  <cs:dataPointMarker>
+    <cs:lnRef idx="0">
+      <cs:styleClr val="auto"/>
+    </cs:lnRef>
+    <cs:fillRef idx="1">
+      <cs:styleClr val="auto"/>
+    </cs:fillRef>
+    <cs:effectRef idx="0"/>
+    <cs:fontRef idx="minor">
+      <a:schemeClr val="tx1"/>
+    </cs:fontRef>
+    <cs:spPr>
+      <a:ln w="9525">
+        <a:solidFill>
+          <a:schemeClr val="phClr"/>
+        </a:solidFill>
+      </a:ln>
+    </cs:spPr>
+  </cs:dataPointMarker>
+  <cs:dataPointMarkerLayout symbol="circle" size="5"/>
+  <cs:dataPointWireframe>
+    <cs:lnRef idx="0">
+      <cs:styleClr val="auto"/>
+    </cs:lnRef>
+    <cs:fillRef idx="1"/>
+    <cs:effectRef idx="0"/>
+    <cs:fontRef idx="minor">
+      <a:schemeClr val="tx1"/>
+    </cs:fontRef>
+    <cs:spPr>
+      <a:ln w="9525" cap="rnd">
+        <a:solidFill>
+          <a:schemeClr val="phClr"/>
+        </a:solidFill>
+        <a:round/>
+      </a:ln>
+    </cs:spPr>
+  </cs:dataPointWireframe>
+  <cs:dataTable>
+    <cs:lnRef idx="0"/>
+    <cs:fillRef idx="0"/>
+    <cs:effectRef idx="0"/>
+    <cs:fontRef idx="minor">
+      <a:schemeClr val="tx1">
+        <a:lumMod val="65000"/>
+        <a:lumOff val="35000"/>
+      </a:schemeClr>
+    </cs:fontRef>
+    <cs:spPr>
+      <a:noFill/>
+      <a:ln w="9525" cap="flat" cmpd="sng" algn="ctr">
+        <a:solidFill>
+          <a:schemeClr val="tx1">
+            <a:lumMod val="15000"/>
+            <a:lumOff val="85000"/>
+          </a:schemeClr>
+        </a:solidFill>
+        <a:round/>
+      </a:ln>
+    </cs:spPr>
+    <cs:defRPr sz="900" kern="1200"/>
+  </cs:dataTable>
+  <cs:downBar>
+    <cs:lnRef idx="0"/>
+    <cs:fillRef idx="0"/>
+    <cs:effectRef idx="0"/>
+    <cs:fontRef idx="minor">
+      <a:schemeClr val="dk1"/>
+    </cs:fontRef>
+    <cs:spPr>
+      <a:solidFill>
+        <a:schemeClr val="dk1">
+          <a:lumMod val="65000"/>
+          <a:lumOff val="35000"/>
+        </a:schemeClr>
+      </a:solidFill>
+      <a:ln w="9525">
+        <a:solidFill>
+          <a:schemeClr val="tx1">
+            <a:lumMod val="65000"/>
+            <a:lumOff val="35000"/>
+          </a:schemeClr>
+        </a:solidFill>
+      </a:ln>
+    </cs:spPr>
+  </cs:downBar>
+  <cs:dropLine>
+    <cs:lnRef idx="0"/>
+    <cs:fillRef idx="0"/>
+    <cs:effectRef idx="0"/>
+    <cs:fontRef idx="minor">
+      <a:schemeClr val="tx1"/>
+    </cs:fontRef>
+    <cs:spPr>
+      <a:ln w="9525" cap="flat" cmpd="sng" algn="ctr">
+        <a:solidFill>
+          <a:schemeClr val="tx1">
+            <a:lumMod val="35000"/>
+            <a:lumOff val="65000"/>
+          </a:schemeClr>
+        </a:solidFill>
+        <a:round/>
+      </a:ln>
+    </cs:spPr>
+  </cs:dropLine>
+  <cs:errorBar>
+    <cs:lnRef idx="0"/>
+    <cs:fillRef idx="0"/>
+    <cs:effectRef idx="0"/>
+    <cs:fontRef idx="minor">
+      <a:schemeClr val="tx1"/>
+    </cs:fontRef>
+    <cs:spPr>
+      <a:ln w="9525" cap="flat" cmpd="sng" algn="ctr">
+        <a:solidFill>
+          <a:schemeClr val="tx1">
+            <a:lumMod val="65000"/>
+            <a:lumOff val="35000"/>
+          </a:schemeClr>
+        </a:solidFill>
+        <a:round/>
+      </a:ln>
+    </cs:spPr>
+  </cs:errorBar>
+  <cs:floor>
+    <cs:lnRef idx="0"/>
+    <cs:fillRef idx="0"/>
+    <cs:effectRef idx="0"/>
+    <cs:fontRef idx="minor">
+      <a:schemeClr val="tx1"/>
+    </cs:fontRef>
+    <cs:spPr>
+      <a:noFill/>
+      <a:ln>
+        <a:noFill/>
+      </a:ln>
+    </cs:spPr>
+  </cs:floor>
+  <cs:gridlineMajor>
+    <cs:lnRef idx="0"/>
+    <cs:fillRef idx="0"/>
+    <cs:effectRef idx="0"/>
+    <cs:fontRef idx="minor">
+      <a:schemeClr val="tx1"/>
+    </cs:fontRef>
+    <cs:spPr>
+      <a:ln w="9525" cap="flat" cmpd="sng" algn="ctr">
+        <a:solidFill>
+          <a:schemeClr val="tx1">
+            <a:lumMod val="15000"/>
+            <a:lumOff val="85000"/>
+          </a:schemeClr>
+        </a:solidFill>
+        <a:round/>
+      </a:ln>
+    </cs:spPr>
+  </cs:gridlineMajor>
+  <cs:gridlineMinor>
+    <cs:lnRef idx="0"/>
+    <cs:fillRef idx="0"/>
+    <cs:effectRef idx="0"/>
+    <cs:fontRef idx="minor">
+      <a:schemeClr val="tx1"/>
+    </cs:fontRef>
+    <cs:spPr>
+      <a:ln w="9525" cap="flat" cmpd="sng" algn="ctr">
+        <a:solidFill>
+          <a:schemeClr val="tx1">
+            <a:lumMod val="5000"/>
+            <a:lumOff val="95000"/>
+          </a:schemeClr>
+        </a:solidFill>
+        <a:round/>
+      </a:ln>
+    </cs:spPr>
+  </cs:gridlineMinor>
+  <cs:hiLoLine>
+    <cs:lnRef idx="0"/>
+    <cs:fillRef idx="0"/>
+    <cs:effectRef idx="0"/>
+    <cs:fontRef idx="minor">
+      <a:schemeClr val="tx1"/>
+    </cs:fontRef>
+    <cs:spPr>
+      <a:ln w="9525" cap="flat" cmpd="sng" algn="ctr">
+        <a:solidFill>
+          <a:schemeClr val="tx1">
+            <a:lumMod val="75000"/>
+            <a:lumOff val="25000"/>
+          </a:schemeClr>
+        </a:solidFill>
+        <a:round/>
+      </a:ln>
+    </cs:spPr>
+  </cs:hiLoLine>
+  <cs:leaderLine>
+    <cs:lnRef idx="0"/>
+    <cs:fillRef idx="0"/>
+    <cs:effectRef idx="0"/>
+    <cs:fontRef idx="minor">
+      <a:schemeClr val="tx1"/>
+    </cs:fontRef>
+    <cs:spPr>
+      <a:ln w="9525" cap="flat" cmpd="sng" algn="ctr">
+        <a:solidFill>
+          <a:schemeClr val="tx1">
+            <a:lumMod val="35000"/>
+            <a:lumOff val="65000"/>
+          </a:schemeClr>
+        </a:solidFill>
+        <a:round/>
+      </a:ln>
+    </cs:spPr>
+  </cs:leaderLine>
+  <cs:legend>
+    <cs:lnRef idx="0"/>
+    <cs:fillRef idx="0"/>
+    <cs:effectRef idx="0"/>
+    <cs:fontRef idx="minor">
+      <a:schemeClr val="tx1">
+        <a:lumMod val="65000"/>
+        <a:lumOff val="35000"/>
+      </a:schemeClr>
+    </cs:fontRef>
+    <cs:defRPr sz="900" kern="1200"/>
+  </cs:legend>
+  <cs:plotArea mods="allowNoFillOverride allowNoLineOverride">
+    <cs:lnRef idx="0"/>
+    <cs:fillRef idx="0"/>
+    <cs:effectRef idx="0"/>
+    <cs:fontRef idx="minor">
+      <a:schemeClr val="tx1"/>
+    </cs:fontRef>
+  </cs:plotArea>
+  <cs:plotArea3D mods="allowNoFillOverride allowNoLineOverride">
+    <cs:lnRef idx="0"/>
+    <cs:fillRef idx="0"/>
+    <cs:effectRef idx="0"/>
+    <cs:fontRef idx="minor">
+      <a:schemeClr val="tx1"/>
+    </cs:fontRef>
+  </cs:plotArea3D>
+  <cs:seriesAxis>
+    <cs:lnRef idx="0"/>
+    <cs:fillRef idx="0"/>
+    <cs:effectRef idx="0"/>
+    <cs:fontRef idx="minor">
+      <a:schemeClr val="tx1">
+        <a:lumMod val="65000"/>
+        <a:lumOff val="35000"/>
+      </a:schemeClr>
+    </cs:fontRef>
+    <cs:defRPr sz="900" kern="1200"/>
+  </cs:seriesAxis>
+  <cs:seriesLine>
+    <cs:lnRef idx="0"/>
+    <cs:fillRef idx="0"/>
+    <cs:effectRef idx="0"/>
+    <cs:fontRef idx="minor">
+      <a:schemeClr val="tx1"/>
+    </cs:fontRef>
+    <cs:spPr>
+      <a:ln w="9525" cap="flat" cmpd="sng" algn="ctr">
+        <a:solidFill>
+          <a:schemeClr val="tx1">
+            <a:lumMod val="35000"/>
+            <a:lumOff val="65000"/>
+          </a:schemeClr>
+        </a:solidFill>
+        <a:round/>
+      </a:ln>
+    </cs:spPr>
+  </cs:seriesLine>
+  <cs:title>
+    <cs:lnRef idx="0"/>
+    <cs:fillRef idx="0"/>
+    <cs:effectRef idx="0"/>
+    <cs:fontRef idx="minor">
+      <a:schemeClr val="tx1">
+        <a:lumMod val="65000"/>
+        <a:lumOff val="35000"/>
+      </a:schemeClr>
+    </cs:fontRef>
+    <cs:defRPr sz="1400" b="0" kern="1200" spc="0" baseline="0"/>
+  </cs:title>
+  <cs:trendline>
+    <cs:lnRef idx="0">
+      <cs:styleClr val="auto"/>
+    </cs:lnRef>
+    <cs:fillRef idx="0"/>
+    <cs:effectRef idx="0"/>
+    <cs:fontRef idx="minor">
+      <a:schemeClr val="tx1"/>
+    </cs:fontRef>
+    <cs:spPr>
+      <a:ln w="19050" cap="rnd">
+        <a:solidFill>
+          <a:schemeClr val="phClr"/>
+        </a:solidFill>
+        <a:prstDash val="sysDot"/>
+      </a:ln>
+    </cs:spPr>
+  </cs:trendline>
+  <cs:trendlineLabel>
+    <cs:lnRef idx="0"/>
+    <cs:fillRef idx="0"/>
+    <cs:effectRef idx="0"/>
+    <cs:fontRef idx="minor">
+      <a:schemeClr val="tx1">
+        <a:lumMod val="65000"/>
+        <a:lumOff val="35000"/>
+      </a:schemeClr>
+    </cs:fontRef>
+    <cs:defRPr sz="900" kern="1200"/>
+  </cs:trendlineLabel>
+  <cs:upBar>
+    <cs:lnRef idx="0"/>
+    <cs:fillRef idx="0"/>
+    <cs:effectRef idx="0"/>
+    <cs:fontRef idx="minor">
+      <a:schemeClr val="dk1"/>
+    </cs:fontRef>
+    <cs:spPr>
+      <a:solidFill>
+        <a:schemeClr val="lt1"/>
+      </a:solidFill>
+      <a:ln w="9525">
+        <a:solidFill>
+          <a:schemeClr val="tx1">
+            <a:lumMod val="15000"/>
+            <a:lumOff val="85000"/>
+          </a:schemeClr>
+        </a:solidFill>
+      </a:ln>
+    </cs:spPr>
+  </cs:upBar>
+  <cs:valueAxis>
+    <cs:lnRef idx="0"/>
+    <cs:fillRef idx="0"/>
+    <cs:effectRef idx="0"/>
+    <cs:fontRef idx="minor">
+      <a:schemeClr val="tx1">
+        <a:lumMod val="65000"/>
+        <a:lumOff val="35000"/>
+      </a:schemeClr>
+    </cs:fontRef>
+    <cs:defRPr sz="900" kern="1200"/>
+  </cs:valueAxis>
+  <cs:wall>
+    <cs:lnRef idx="0"/>
+    <cs:fillRef idx="0"/>
+    <cs:effectRef idx="0"/>
+    <cs:fontRef idx="minor">
+      <a:schemeClr val="tx1"/>
+    </cs:fontRef>
+    <cs:spPr>
+      <a:noFill/>
+      <a:ln>
+        <a:noFill/>
+      </a:ln>
+    </cs:spPr>
+  </cs:wall>
+</cs:chartStyle>
 </file>
 
 <file path=word/theme/theme1.xml><?xml version="1.0" encoding="utf-8"?>

</xml_diff>